<commit_message>
Help document updated Signed-off-by: swei019 <1158048493@qq.com>
</commit_message>
<xml_diff>
--- a/中国电信上海分公司北区局用户数据信息化系统使用帮助 v1.0.docx
+++ b/中国电信上海分公司北区局用户数据信息化系统使用帮助 v1.0.docx
@@ -73,13 +73,9 @@
                 </w:rPr>
                 <w:alias w:val="Title"/>
                 <w:id w:val="15524250"/>
-                <w:placeholder>
-                  <w:docPart w:val="F856EF017A184A24945AB66D1258F133"/>
-                </w:placeholder>
                 <w:dataBinding w:prefixMappings="xmlns:ns0='http://schemas.openxmlformats.org/package/2006/metadata/core-properties' xmlns:ns1='http://purl.org/dc/elements/1.1/'" w:xpath="/ns0:coreProperties[1]/ns1:title[1]" w:storeItemID="{6C3C8BC8-F283-45AE-878A-BAB7291924A1}"/>
                 <w:text/>
               </w:sdtPr>
-              <w:sdtEndPr/>
               <w:sdtContent>
                 <w:tc>
                   <w:tcPr>
@@ -131,7 +127,6 @@
                 <w:dataBinding w:prefixMappings="xmlns:ns0='http://schemas.openxmlformats.org/package/2006/metadata/core-properties' xmlns:ns1='http://purl.org/dc/elements/1.1/'" w:xpath="/ns0:coreProperties[1]/ns1:subject[1]" w:storeItemID="{6C3C8BC8-F283-45AE-878A-BAB7291924A1}"/>
                 <w:text/>
               </w:sdtPr>
-              <w:sdtEndPr/>
               <w:sdtContent>
                 <w:tc>
                   <w:tcPr>
@@ -198,8 +193,6 @@
                   <w:pStyle w:val="NoSpacing"/>
                   <w:jc w:val="center"/>
                 </w:pPr>
-                <w:bookmarkStart w:id="0" w:name="_GoBack"/>
-                <w:bookmarkEnd w:id="0"/>
               </w:p>
             </w:tc>
           </w:tr>
@@ -246,7 +239,6 @@
                   <w:calendar w:val="gregorian"/>
                 </w:date>
               </w:sdtPr>
-              <w:sdtEndPr/>
               <w:sdtContent>
                 <w:tc>
                   <w:tcPr>
@@ -365,7 +357,7 @@
           <w:r>
             <w:fldChar w:fldCharType="separate"/>
           </w:r>
-          <w:hyperlink w:anchor="_Toc408439421" w:history="1">
+          <w:hyperlink w:anchor="_Toc408510270" w:history="1">
             <w:r>
               <w:rPr>
                 <w:rStyle w:val="Hyperlink"/>
@@ -409,7 +401,7 @@
                 <w:noProof/>
                 <w:webHidden/>
               </w:rPr>
-              <w:instrText xml:space="preserve"> PAGEREF _Toc408439421 \h </w:instrText>
+              <w:instrText xml:space="preserve"> PAGEREF _Toc408510270 \h </w:instrText>
             </w:r>
             <w:r>
               <w:rPr>
@@ -451,7 +443,7 @@
               <w:noProof/>
             </w:rPr>
           </w:pPr>
-          <w:hyperlink w:anchor="_Toc408439422" w:history="1">
+          <w:hyperlink w:anchor="_Toc408510271" w:history="1">
             <w:r>
               <w:rPr>
                 <w:rStyle w:val="Hyperlink"/>
@@ -492,7 +484,7 @@
                 <w:noProof/>
                 <w:webHidden/>
               </w:rPr>
-              <w:instrText xml:space="preserve"> PAGEREF _Toc408439422 \h </w:instrText>
+              <w:instrText xml:space="preserve"> PAGEREF _Toc408510271 \h </w:instrText>
             </w:r>
             <w:r>
               <w:rPr>
@@ -534,7 +526,7 @@
               <w:noProof/>
             </w:rPr>
           </w:pPr>
-          <w:hyperlink w:anchor="_Toc408439423" w:history="1">
+          <w:hyperlink w:anchor="_Toc408510272" w:history="1">
             <w:r>
               <w:rPr>
                 <w:rStyle w:val="Hyperlink"/>
@@ -575,7 +567,7 @@
                 <w:noProof/>
                 <w:webHidden/>
               </w:rPr>
-              <w:instrText xml:space="preserve"> PAGEREF _Toc408439423 \h </w:instrText>
+              <w:instrText xml:space="preserve"> PAGEREF _Toc408510272 \h </w:instrText>
             </w:r>
             <w:r>
               <w:rPr>
@@ -617,7 +609,7 @@
               <w:noProof/>
             </w:rPr>
           </w:pPr>
-          <w:hyperlink w:anchor="_Toc408439424" w:history="1">
+          <w:hyperlink w:anchor="_Toc408510273" w:history="1">
             <w:r>
               <w:rPr>
                 <w:rStyle w:val="Hyperlink"/>
@@ -658,7 +650,7 @@
                 <w:noProof/>
                 <w:webHidden/>
               </w:rPr>
-              <w:instrText xml:space="preserve"> PAGEREF _Toc408439424 \h </w:instrText>
+              <w:instrText xml:space="preserve"> PAGEREF _Toc408510273 \h </w:instrText>
             </w:r>
             <w:r>
               <w:rPr>
@@ -700,7 +692,7 @@
               <w:noProof/>
             </w:rPr>
           </w:pPr>
-          <w:hyperlink w:anchor="_Toc408439425" w:history="1">
+          <w:hyperlink w:anchor="_Toc408510274" w:history="1">
             <w:r>
               <w:rPr>
                 <w:rStyle w:val="Hyperlink"/>
@@ -741,7 +733,7 @@
                 <w:noProof/>
                 <w:webHidden/>
               </w:rPr>
-              <w:instrText xml:space="preserve"> PAGEREF _Toc408439425 \h </w:instrText>
+              <w:instrText xml:space="preserve"> PAGEREF _Toc408510274 \h </w:instrText>
             </w:r>
             <w:r>
               <w:rPr>
@@ -783,7 +775,7 @@
               <w:noProof/>
             </w:rPr>
           </w:pPr>
-          <w:hyperlink w:anchor="_Toc408439426" w:history="1">
+          <w:hyperlink w:anchor="_Toc408510275" w:history="1">
             <w:r>
               <w:rPr>
                 <w:rStyle w:val="Hyperlink"/>
@@ -827,7 +819,7 @@
                 <w:noProof/>
                 <w:webHidden/>
               </w:rPr>
-              <w:instrText xml:space="preserve"> PAGEREF _Toc408439426 \h </w:instrText>
+              <w:instrText xml:space="preserve"> PAGEREF _Toc408510275 \h </w:instrText>
             </w:r>
             <w:r>
               <w:rPr>
@@ -869,7 +861,7 @@
               <w:noProof/>
             </w:rPr>
           </w:pPr>
-          <w:hyperlink w:anchor="_Toc408439427" w:history="1">
+          <w:hyperlink w:anchor="_Toc408510276" w:history="1">
             <w:r>
               <w:rPr>
                 <w:rStyle w:val="Hyperlink"/>
@@ -913,7 +905,7 @@
                 <w:noProof/>
                 <w:webHidden/>
               </w:rPr>
-              <w:instrText xml:space="preserve"> PAGEREF _Toc408439427 \h </w:instrText>
+              <w:instrText xml:space="preserve"> PAGEREF _Toc408510276 \h </w:instrText>
             </w:r>
             <w:r>
               <w:rPr>
@@ -955,7 +947,7 @@
               <w:noProof/>
             </w:rPr>
           </w:pPr>
-          <w:hyperlink w:anchor="_Toc408439428" w:history="1">
+          <w:hyperlink w:anchor="_Toc408510277" w:history="1">
             <w:r>
               <w:rPr>
                 <w:rStyle w:val="Hyperlink"/>
@@ -999,7 +991,7 @@
                 <w:noProof/>
                 <w:webHidden/>
               </w:rPr>
-              <w:instrText xml:space="preserve"> PAGEREF _Toc408439428 \h </w:instrText>
+              <w:instrText xml:space="preserve"> PAGEREF _Toc408510277 \h </w:instrText>
             </w:r>
             <w:r>
               <w:rPr>
@@ -1041,7 +1033,7 @@
               <w:noProof/>
             </w:rPr>
           </w:pPr>
-          <w:hyperlink w:anchor="_Toc408439429" w:history="1">
+          <w:hyperlink w:anchor="_Toc408510278" w:history="1">
             <w:r>
               <w:rPr>
                 <w:rStyle w:val="Hyperlink"/>
@@ -1085,7 +1077,7 @@
                 <w:noProof/>
                 <w:webHidden/>
               </w:rPr>
-              <w:instrText xml:space="preserve"> PAGEREF _Toc408439429 \h </w:instrText>
+              <w:instrText xml:space="preserve"> PAGEREF _Toc408510278 \h </w:instrText>
             </w:r>
             <w:r>
               <w:rPr>
@@ -1127,7 +1119,7 @@
               <w:noProof/>
             </w:rPr>
           </w:pPr>
-          <w:hyperlink w:anchor="_Toc408439430" w:history="1">
+          <w:hyperlink w:anchor="_Toc408510279" w:history="1">
             <w:r>
               <w:rPr>
                 <w:rStyle w:val="Hyperlink"/>
@@ -1168,7 +1160,7 @@
                 <w:noProof/>
                 <w:webHidden/>
               </w:rPr>
-              <w:instrText xml:space="preserve"> PAGEREF _Toc408439430 \h </w:instrText>
+              <w:instrText xml:space="preserve"> PAGEREF _Toc408510279 \h </w:instrText>
             </w:r>
             <w:r>
               <w:rPr>
@@ -1210,7 +1202,7 @@
               <w:noProof/>
             </w:rPr>
           </w:pPr>
-          <w:hyperlink w:anchor="_Toc408439431" w:history="1">
+          <w:hyperlink w:anchor="_Toc408510280" w:history="1">
             <w:r>
               <w:rPr>
                 <w:rStyle w:val="Hyperlink"/>
@@ -1251,7 +1243,7 @@
                 <w:noProof/>
                 <w:webHidden/>
               </w:rPr>
-              <w:instrText xml:space="preserve"> PAGEREF _Toc408439431 \h </w:instrText>
+              <w:instrText xml:space="preserve"> PAGEREF _Toc408510280 \h </w:instrText>
             </w:r>
             <w:r>
               <w:rPr>
@@ -1293,7 +1285,7 @@
               <w:noProof/>
             </w:rPr>
           </w:pPr>
-          <w:hyperlink w:anchor="_Toc408439432" w:history="1">
+          <w:hyperlink w:anchor="_Toc408510281" w:history="1">
             <w:r>
               <w:rPr>
                 <w:rStyle w:val="Hyperlink"/>
@@ -1334,7 +1326,7 @@
                 <w:noProof/>
                 <w:webHidden/>
               </w:rPr>
-              <w:instrText xml:space="preserve"> PAGEREF _Toc408439432 \h </w:instrText>
+              <w:instrText xml:space="preserve"> PAGEREF _Toc408510281 \h </w:instrText>
             </w:r>
             <w:r>
               <w:rPr>
@@ -1376,7 +1368,7 @@
               <w:noProof/>
             </w:rPr>
           </w:pPr>
-          <w:hyperlink w:anchor="_Toc408439433" w:history="1">
+          <w:hyperlink w:anchor="_Toc408510282" w:history="1">
             <w:r>
               <w:rPr>
                 <w:rStyle w:val="Hyperlink"/>
@@ -1420,7 +1412,7 @@
                 <w:noProof/>
                 <w:webHidden/>
               </w:rPr>
-              <w:instrText xml:space="preserve"> PAGEREF _Toc408439433 \h </w:instrText>
+              <w:instrText xml:space="preserve"> PAGEREF _Toc408510282 \h </w:instrText>
             </w:r>
             <w:r>
               <w:rPr>
@@ -1462,7 +1454,7 @@
               <w:noProof/>
             </w:rPr>
           </w:pPr>
-          <w:hyperlink w:anchor="_Toc408439434" w:history="1">
+          <w:hyperlink w:anchor="_Toc408510283" w:history="1">
             <w:r>
               <w:rPr>
                 <w:rStyle w:val="Hyperlink"/>
@@ -1503,7 +1495,7 @@
                 <w:noProof/>
                 <w:webHidden/>
               </w:rPr>
-              <w:instrText xml:space="preserve"> PAGEREF _Toc408439434 \h </w:instrText>
+              <w:instrText xml:space="preserve"> PAGEREF _Toc408510283 \h </w:instrText>
             </w:r>
             <w:r>
               <w:rPr>
@@ -1545,7 +1537,7 @@
               <w:noProof/>
             </w:rPr>
           </w:pPr>
-          <w:hyperlink w:anchor="_Toc408439435" w:history="1">
+          <w:hyperlink w:anchor="_Toc408510284" w:history="1">
             <w:r>
               <w:rPr>
                 <w:rStyle w:val="Hyperlink"/>
@@ -1586,7 +1578,7 @@
                 <w:noProof/>
                 <w:webHidden/>
               </w:rPr>
-              <w:instrText xml:space="preserve"> PAGEREF _Toc408439435 \h </w:instrText>
+              <w:instrText xml:space="preserve"> PAGEREF _Toc408510284 \h </w:instrText>
             </w:r>
             <w:r>
               <w:rPr>
@@ -1628,7 +1620,7 @@
               <w:noProof/>
             </w:rPr>
           </w:pPr>
-          <w:hyperlink w:anchor="_Toc408439436" w:history="1">
+          <w:hyperlink w:anchor="_Toc408510285" w:history="1">
             <w:r>
               <w:rPr>
                 <w:rStyle w:val="Hyperlink"/>
@@ -1669,7 +1661,7 @@
                 <w:noProof/>
                 <w:webHidden/>
               </w:rPr>
-              <w:instrText xml:space="preserve"> PAGEREF _Toc408439436 \h </w:instrText>
+              <w:instrText xml:space="preserve"> PAGEREF _Toc408510285 \h </w:instrText>
             </w:r>
             <w:r>
               <w:rPr>
@@ -1711,7 +1703,7 @@
               <w:noProof/>
             </w:rPr>
           </w:pPr>
-          <w:hyperlink w:anchor="_Toc408439437" w:history="1">
+          <w:hyperlink w:anchor="_Toc408510286" w:history="1">
             <w:r>
               <w:rPr>
                 <w:rStyle w:val="Hyperlink"/>
@@ -1755,7 +1747,7 @@
                 <w:noProof/>
                 <w:webHidden/>
               </w:rPr>
-              <w:instrText xml:space="preserve"> PAGEREF _Toc408439437 \h </w:instrText>
+              <w:instrText xml:space="preserve"> PAGEREF _Toc408510286 \h </w:instrText>
             </w:r>
             <w:r>
               <w:rPr>
@@ -1797,7 +1789,7 @@
               <w:noProof/>
             </w:rPr>
           </w:pPr>
-          <w:hyperlink w:anchor="_Toc408439438" w:history="1">
+          <w:hyperlink w:anchor="_Toc408510287" w:history="1">
             <w:r>
               <w:rPr>
                 <w:rStyle w:val="Hyperlink"/>
@@ -1838,7 +1830,7 @@
                 <w:noProof/>
                 <w:webHidden/>
               </w:rPr>
-              <w:instrText xml:space="preserve"> PAGEREF _Toc408439438 \h </w:instrText>
+              <w:instrText xml:space="preserve"> PAGEREF _Toc408510287 \h </w:instrText>
             </w:r>
             <w:r>
               <w:rPr>
@@ -1880,7 +1872,7 @@
               <w:noProof/>
             </w:rPr>
           </w:pPr>
-          <w:hyperlink w:anchor="_Toc408439439" w:history="1">
+          <w:hyperlink w:anchor="_Toc408510288" w:history="1">
             <w:r>
               <w:rPr>
                 <w:rStyle w:val="Hyperlink"/>
@@ -1921,7 +1913,7 @@
                 <w:noProof/>
                 <w:webHidden/>
               </w:rPr>
-              <w:instrText xml:space="preserve"> PAGEREF _Toc408439439 \h </w:instrText>
+              <w:instrText xml:space="preserve"> PAGEREF _Toc408510288 \h </w:instrText>
             </w:r>
             <w:r>
               <w:rPr>
@@ -1963,7 +1955,7 @@
               <w:noProof/>
             </w:rPr>
           </w:pPr>
-          <w:hyperlink w:anchor="_Toc408439440" w:history="1">
+          <w:hyperlink w:anchor="_Toc408510289" w:history="1">
             <w:r>
               <w:rPr>
                 <w:rStyle w:val="Hyperlink"/>
@@ -2004,7 +1996,7 @@
                 <w:noProof/>
                 <w:webHidden/>
               </w:rPr>
-              <w:instrText xml:space="preserve"> PAGEREF _Toc408439440 \h </w:instrText>
+              <w:instrText xml:space="preserve"> PAGEREF _Toc408510289 \h </w:instrText>
             </w:r>
             <w:r>
               <w:rPr>
@@ -2046,7 +2038,7 @@
               <w:noProof/>
             </w:rPr>
           </w:pPr>
-          <w:hyperlink w:anchor="_Toc408439441" w:history="1">
+          <w:hyperlink w:anchor="_Toc408510290" w:history="1">
             <w:r>
               <w:rPr>
                 <w:rStyle w:val="Hyperlink"/>
@@ -2090,7 +2082,7 @@
                 <w:noProof/>
                 <w:webHidden/>
               </w:rPr>
-              <w:instrText xml:space="preserve"> PAGEREF _Toc408439441 \h </w:instrText>
+              <w:instrText xml:space="preserve"> PAGEREF _Toc408510290 \h </w:instrText>
             </w:r>
             <w:r>
               <w:rPr>
@@ -2132,7 +2124,7 @@
               <w:noProof/>
             </w:rPr>
           </w:pPr>
-          <w:hyperlink w:anchor="_Toc408439442" w:history="1">
+          <w:hyperlink w:anchor="_Toc408510291" w:history="1">
             <w:r>
               <w:rPr>
                 <w:rStyle w:val="Hyperlink"/>
@@ -2173,7 +2165,7 @@
                 <w:noProof/>
                 <w:webHidden/>
               </w:rPr>
-              <w:instrText xml:space="preserve"> PAGEREF _Toc408439442 \h </w:instrText>
+              <w:instrText xml:space="preserve"> PAGEREF _Toc408510291 \h </w:instrText>
             </w:r>
             <w:r>
               <w:rPr>
@@ -2215,7 +2207,7 @@
               <w:noProof/>
             </w:rPr>
           </w:pPr>
-          <w:hyperlink w:anchor="_Toc408439443" w:history="1">
+          <w:hyperlink w:anchor="_Toc408510292" w:history="1">
             <w:r>
               <w:rPr>
                 <w:rStyle w:val="Hyperlink"/>
@@ -2256,7 +2248,7 @@
                 <w:noProof/>
                 <w:webHidden/>
               </w:rPr>
-              <w:instrText xml:space="preserve"> PAGEREF _Toc408439443 \h </w:instrText>
+              <w:instrText xml:space="preserve"> PAGEREF _Toc408510292 \h </w:instrText>
             </w:r>
             <w:r>
               <w:rPr>
@@ -2298,7 +2290,7 @@
               <w:noProof/>
             </w:rPr>
           </w:pPr>
-          <w:hyperlink w:anchor="_Toc408439444" w:history="1">
+          <w:hyperlink w:anchor="_Toc408510293" w:history="1">
             <w:r>
               <w:rPr>
                 <w:rStyle w:val="Hyperlink"/>
@@ -2342,7 +2334,7 @@
                 <w:noProof/>
                 <w:webHidden/>
               </w:rPr>
-              <w:instrText xml:space="preserve"> PAGEREF _Toc408439444 \h </w:instrText>
+              <w:instrText xml:space="preserve"> PAGEREF _Toc408510293 \h </w:instrText>
             </w:r>
             <w:r>
               <w:rPr>
@@ -2384,7 +2376,7 @@
               <w:noProof/>
             </w:rPr>
           </w:pPr>
-          <w:hyperlink w:anchor="_Toc408439445" w:history="1">
+          <w:hyperlink w:anchor="_Toc408510294" w:history="1">
             <w:r>
               <w:rPr>
                 <w:rStyle w:val="Hyperlink"/>
@@ -2425,7 +2417,7 @@
                 <w:noProof/>
                 <w:webHidden/>
               </w:rPr>
-              <w:instrText xml:space="preserve"> PAGEREF _Toc408439445 \h </w:instrText>
+              <w:instrText xml:space="preserve"> PAGEREF _Toc408510294 \h </w:instrText>
             </w:r>
             <w:r>
               <w:rPr>
@@ -2446,6 +2438,175 @@
                 <w:webHidden/>
               </w:rPr>
               <w:t>14</w:t>
+            </w:r>
+            <w:r>
+              <w:rPr>
+                <w:noProof/>
+                <w:webHidden/>
+              </w:rPr>
+              <w:fldChar w:fldCharType="end"/>
+            </w:r>
+          </w:hyperlink>
+        </w:p>
+        <w:p>
+          <w:pPr>
+            <w:pStyle w:val="TOC1"/>
+            <w:tabs>
+              <w:tab w:val="left" w:pos="880"/>
+              <w:tab w:val="right" w:leader="dot" w:pos="9350"/>
+            </w:tabs>
+            <w:rPr>
+              <w:noProof/>
+            </w:rPr>
+          </w:pPr>
+          <w:hyperlink w:anchor="_Toc408510295" w:history="1">
+            <w:r>
+              <w:rPr>
+                <w:rStyle w:val="Hyperlink"/>
+                <w:rFonts w:hint="eastAsia"/>
+                <w:b/>
+                <w:noProof/>
+              </w:rPr>
+              <w:t>十、</w:t>
+            </w:r>
+            <w:r>
+              <w:rPr>
+                <w:noProof/>
+              </w:rPr>
+              <w:tab/>
+            </w:r>
+            <w:r>
+              <w:rPr>
+                <w:rStyle w:val="Hyperlink"/>
+                <w:rFonts w:hint="eastAsia"/>
+                <w:b/>
+                <w:noProof/>
+              </w:rPr>
+              <w:t>备注</w:t>
+            </w:r>
+            <w:r>
+              <w:rPr>
+                <w:noProof/>
+                <w:webHidden/>
+              </w:rPr>
+              <w:tab/>
+            </w:r>
+            <w:r>
+              <w:rPr>
+                <w:noProof/>
+                <w:webHidden/>
+              </w:rPr>
+              <w:fldChar w:fldCharType="begin"/>
+            </w:r>
+            <w:r>
+              <w:rPr>
+                <w:noProof/>
+                <w:webHidden/>
+              </w:rPr>
+              <w:instrText xml:space="preserve"> PAGEREF _Toc408510295 \h </w:instrText>
+            </w:r>
+            <w:r>
+              <w:rPr>
+                <w:noProof/>
+                <w:webHidden/>
+              </w:rPr>
+            </w:r>
+            <w:r>
+              <w:rPr>
+                <w:noProof/>
+                <w:webHidden/>
+              </w:rPr>
+              <w:fldChar w:fldCharType="separate"/>
+            </w:r>
+            <w:r>
+              <w:rPr>
+                <w:noProof/>
+                <w:webHidden/>
+              </w:rPr>
+              <w:t>14</w:t>
+            </w:r>
+            <w:r>
+              <w:rPr>
+                <w:noProof/>
+                <w:webHidden/>
+              </w:rPr>
+              <w:fldChar w:fldCharType="end"/>
+            </w:r>
+          </w:hyperlink>
+        </w:p>
+        <w:p>
+          <w:pPr>
+            <w:pStyle w:val="TOC2"/>
+            <w:tabs>
+              <w:tab w:val="left" w:pos="660"/>
+              <w:tab w:val="right" w:leader="dot" w:pos="9350"/>
+            </w:tabs>
+            <w:rPr>
+              <w:noProof/>
+            </w:rPr>
+          </w:pPr>
+          <w:hyperlink w:anchor="_Toc408510296" w:history="1">
+            <w:r>
+              <w:rPr>
+                <w:rStyle w:val="Hyperlink"/>
+                <w:noProof/>
+              </w:rPr>
+              <w:t>1.</w:t>
+            </w:r>
+            <w:r>
+              <w:rPr>
+                <w:noProof/>
+              </w:rPr>
+              <w:tab/>
+            </w:r>
+            <w:r>
+              <w:rPr>
+                <w:rStyle w:val="Hyperlink"/>
+                <w:rFonts w:hint="eastAsia"/>
+                <w:noProof/>
+              </w:rPr>
+              <w:t>关于网格突出显示</w:t>
+            </w:r>
+            <w:r>
+              <w:rPr>
+                <w:noProof/>
+                <w:webHidden/>
+              </w:rPr>
+              <w:tab/>
+            </w:r>
+            <w:r>
+              <w:rPr>
+                <w:noProof/>
+                <w:webHidden/>
+              </w:rPr>
+              <w:fldChar w:fldCharType="begin"/>
+            </w:r>
+            <w:r>
+              <w:rPr>
+                <w:noProof/>
+                <w:webHidden/>
+              </w:rPr>
+              <w:instrText xml:space="preserve"> PAGEREF _Toc408510296 \h </w:instrText>
+            </w:r>
+            <w:r>
+              <w:rPr>
+                <w:noProof/>
+                <w:webHidden/>
+              </w:rPr>
+            </w:r>
+            <w:r>
+              <w:rPr>
+                <w:noProof/>
+                <w:webHidden/>
+              </w:rPr>
+              <w:fldChar w:fldCharType="separate"/>
+            </w:r>
+            <w:r>
+              <w:rPr>
+                <w:noProof/>
+                <w:webHidden/>
+              </w:rPr>
+              <w:t>15</w:t>
             </w:r>
             <w:r>
               <w:rPr>
@@ -2484,11 +2645,10 @@
         <w:ind w:left="633" w:hanging="446"/>
         <w:outlineLvl w:val="0"/>
         <w:rPr>
-          <w:rFonts w:hint="eastAsia"/>
           <w:b/>
         </w:rPr>
       </w:pPr>
-      <w:bookmarkStart w:id="1" w:name="_Toc408439421"/>
+      <w:bookmarkStart w:id="0" w:name="_Toc408510270"/>
       <w:r>
         <w:rPr>
           <w:rFonts w:hint="eastAsia"/>
@@ -2496,7 +2656,7 @@
         </w:rPr>
         <w:t>用户角色</w:t>
       </w:r>
-      <w:bookmarkEnd w:id="1"/>
+      <w:bookmarkEnd w:id="0"/>
     </w:p>
     <w:p>
       <w:pPr>
@@ -2508,21 +2668,18 @@
         <w:ind w:left="1166"/>
         <w:outlineLvl w:val="1"/>
       </w:pPr>
-      <w:bookmarkStart w:id="2" w:name="_Toc408439422"/>
+      <w:bookmarkStart w:id="1" w:name="_Toc408510271"/>
       <w:r>
         <w:rPr>
           <w:rFonts w:hint="eastAsia"/>
         </w:rPr>
         <w:t>系统管理员</w:t>
       </w:r>
-      <w:bookmarkEnd w:id="2"/>
+      <w:bookmarkEnd w:id="1"/>
     </w:p>
     <w:p>
       <w:pPr>
         <w:ind w:firstLine="720"/>
-        <w:rPr>
-          <w:rFonts w:hint="eastAsia"/>
-        </w:rPr>
       </w:pPr>
       <w:r>
         <w:rPr>
@@ -2534,9 +2691,6 @@
     <w:p>
       <w:pPr>
         <w:ind w:firstLine="720"/>
-        <w:rPr>
-          <w:rFonts w:hint="eastAsia"/>
-        </w:rPr>
       </w:pPr>
       <w:r>
         <w:rPr>
@@ -2600,21 +2754,18 @@
         <w:ind w:left="1166"/>
         <w:outlineLvl w:val="1"/>
       </w:pPr>
-      <w:bookmarkStart w:id="3" w:name="_Toc408439423"/>
+      <w:bookmarkStart w:id="2" w:name="_Toc408510272"/>
       <w:r>
         <w:rPr>
           <w:rFonts w:hint="eastAsia"/>
         </w:rPr>
         <w:t>营销数据管理员</w:t>
       </w:r>
-      <w:bookmarkEnd w:id="3"/>
+      <w:bookmarkEnd w:id="2"/>
     </w:p>
     <w:p>
       <w:pPr>
         <w:ind w:left="720"/>
-        <w:rPr>
-          <w:rFonts w:hint="eastAsia"/>
-        </w:rPr>
       </w:pPr>
       <w:r>
         <w:rPr>
@@ -2668,9 +2819,6 @@
     <w:p>
       <w:pPr>
         <w:ind w:firstLine="720"/>
-        <w:rPr>
-          <w:rFonts w:hint="eastAsia"/>
-        </w:rPr>
       </w:pPr>
       <w:r>
         <w:rPr>
@@ -2734,21 +2882,18 @@
         <w:ind w:left="1166"/>
         <w:outlineLvl w:val="1"/>
       </w:pPr>
-      <w:bookmarkStart w:id="4" w:name="_Toc408439424"/>
+      <w:bookmarkStart w:id="3" w:name="_Toc408510273"/>
       <w:r>
         <w:rPr>
           <w:rFonts w:hint="eastAsia"/>
         </w:rPr>
         <w:t>网格数据管理员</w:t>
       </w:r>
-      <w:bookmarkEnd w:id="4"/>
+      <w:bookmarkEnd w:id="3"/>
     </w:p>
     <w:p>
       <w:pPr>
         <w:ind w:left="720"/>
-        <w:rPr>
-          <w:rFonts w:hint="eastAsia"/>
-        </w:rPr>
       </w:pPr>
       <w:r>
         <w:rPr>
@@ -2784,9 +2929,6 @@
     <w:p>
       <w:pPr>
         <w:ind w:firstLine="720"/>
-        <w:rPr>
-          <w:rFonts w:hint="eastAsia"/>
-        </w:rPr>
       </w:pPr>
       <w:r>
         <w:rPr>
@@ -2850,21 +2992,18 @@
         <w:ind w:left="1166"/>
         <w:outlineLvl w:val="1"/>
       </w:pPr>
-      <w:bookmarkStart w:id="5" w:name="_Toc408439425"/>
+      <w:bookmarkStart w:id="4" w:name="_Toc408510274"/>
       <w:r>
         <w:rPr>
           <w:rFonts w:hint="eastAsia"/>
         </w:rPr>
         <w:t>普通用户</w:t>
       </w:r>
-      <w:bookmarkEnd w:id="5"/>
+      <w:bookmarkEnd w:id="4"/>
     </w:p>
     <w:p>
       <w:pPr>
         <w:pStyle w:val="ListParagraph"/>
-        <w:rPr>
-          <w:rFonts w:hint="eastAsia"/>
-        </w:rPr>
       </w:pPr>
       <w:r>
         <w:rPr>
@@ -2882,9 +3021,6 @@
     <w:p>
       <w:pPr>
         <w:ind w:left="187" w:firstLine="533"/>
-        <w:rPr>
-          <w:rFonts w:hint="eastAsia"/>
-        </w:rPr>
       </w:pPr>
       <w:r>
         <w:rPr>
@@ -2942,7 +3078,6 @@
     <w:p>
       <w:pPr>
         <w:rPr>
-          <w:rFonts w:hint="eastAsia"/>
           <w:b/>
         </w:rPr>
       </w:pPr>
@@ -2960,7 +3095,7 @@
           <w:b/>
         </w:rPr>
       </w:pPr>
-      <w:bookmarkStart w:id="6" w:name="_Toc408439426"/>
+      <w:bookmarkStart w:id="5" w:name="_Toc408510275"/>
       <w:r>
         <w:rPr>
           <w:rFonts w:hint="eastAsia"/>
@@ -2968,7 +3103,7 @@
         </w:rPr>
         <w:t>登录系统</w:t>
       </w:r>
-      <w:bookmarkEnd w:id="6"/>
+      <w:bookmarkEnd w:id="5"/>
     </w:p>
     <w:p>
       <w:pPr>
@@ -2996,7 +3131,6 @@
         <w:pStyle w:val="ListParagraph"/>
         <w:ind w:left="634"/>
         <w:rPr>
-          <w:rFonts w:hint="eastAsia"/>
           <w:b/>
         </w:rPr>
       </w:pPr>
@@ -3050,18 +3184,12 @@
       <w:pPr>
         <w:pStyle w:val="ListParagraph"/>
         <w:ind w:left="634"/>
-        <w:rPr>
-          <w:rFonts w:hint="eastAsia"/>
-        </w:rPr>
       </w:pPr>
     </w:p>
     <w:p>
       <w:pPr>
         <w:pStyle w:val="ListParagraph"/>
         <w:ind w:left="634"/>
-        <w:rPr>
-          <w:rFonts w:hint="eastAsia"/>
-        </w:rPr>
       </w:pPr>
       <w:r>
         <w:rPr>
@@ -3150,7 +3278,7 @@
           <w:b/>
         </w:rPr>
       </w:pPr>
-      <w:bookmarkStart w:id="7" w:name="_Toc408439427"/>
+      <w:bookmarkStart w:id="6" w:name="_Toc408510276"/>
       <w:r>
         <w:rPr>
           <w:rFonts w:hint="eastAsia"/>
@@ -3158,7 +3286,7 @@
         </w:rPr>
         <w:t>退出登录</w:t>
       </w:r>
-      <w:bookmarkEnd w:id="7"/>
+      <w:bookmarkEnd w:id="6"/>
     </w:p>
     <w:p>
       <w:pPr>
@@ -3241,7 +3369,7 @@
           <w:b/>
         </w:rPr>
       </w:pPr>
-      <w:bookmarkStart w:id="8" w:name="_Toc408439428"/>
+      <w:bookmarkStart w:id="7" w:name="_Toc408510277"/>
       <w:r>
         <w:rPr>
           <w:rFonts w:hint="eastAsia"/>
@@ -3249,7 +3377,7 @@
         </w:rPr>
         <w:t>修改密码</w:t>
       </w:r>
-      <w:bookmarkEnd w:id="8"/>
+      <w:bookmarkEnd w:id="7"/>
     </w:p>
     <w:p>
       <w:pPr>
@@ -3273,9 +3401,6 @@
       <w:pPr>
         <w:pStyle w:val="ListParagraph"/>
         <w:ind w:left="634"/>
-        <w:rPr>
-          <w:rFonts w:hint="eastAsia"/>
-        </w:rPr>
       </w:pPr>
       <w:r>
         <w:rPr>
@@ -3322,9 +3447,6 @@
       <w:pPr>
         <w:pStyle w:val="ListParagraph"/>
         <w:ind w:left="634"/>
-        <w:rPr>
-          <w:rFonts w:hint="eastAsia"/>
-        </w:rPr>
       </w:pPr>
       <w:r>
         <w:rPr>
@@ -3405,7 +3527,7 @@
           <w:b/>
         </w:rPr>
       </w:pPr>
-      <w:bookmarkStart w:id="9" w:name="_Toc408439429"/>
+      <w:bookmarkStart w:id="8" w:name="_Toc408510278"/>
       <w:r>
         <w:rPr>
           <w:rFonts w:hint="eastAsia"/>
@@ -3413,7 +3535,7 @@
         </w:rPr>
         <w:t>我的主页——地图数据</w:t>
       </w:r>
-      <w:bookmarkEnd w:id="9"/>
+      <w:bookmarkEnd w:id="8"/>
     </w:p>
     <w:p>
       <w:pPr>
@@ -3532,7 +3654,7 @@
         <w:ind w:leftChars="-12" w:left="334"/>
         <w:outlineLvl w:val="1"/>
       </w:pPr>
-      <w:bookmarkStart w:id="10" w:name="_Toc408439430"/>
+      <w:bookmarkStart w:id="9" w:name="_Toc408510279"/>
       <w:r>
         <w:rPr>
           <w:rFonts w:hint="eastAsia"/>
@@ -3545,7 +3667,7 @@
         </w:rPr>
         <w:t>和突出显示</w:t>
       </w:r>
-      <w:bookmarkEnd w:id="10"/>
+      <w:bookmarkEnd w:id="9"/>
     </w:p>
     <w:p>
       <w:pPr>
@@ -4047,7 +4169,55 @@
         <w:rPr>
           <w:rFonts w:hint="eastAsia"/>
         </w:rPr>
-        <w:t>可以以一定比例混合，指示既有好的数据也有差的数据。红色愈甚，表明好的数据比例愈大，反之亦然。</w:t>
+        <w:t>可以以一定比例混合，指示既有好的数据也有差的数据。绿</w:t>
+      </w:r>
+      <w:r>
+        <w:rPr>
+          <w:rFonts w:hint="eastAsia"/>
+        </w:rPr>
+        <w:t>色愈甚，表明好的数据比例愈大，反之亦然</w:t>
+      </w:r>
+      <w:r>
+        <w:rPr>
+          <w:rFonts w:hint="eastAsia"/>
+        </w:rPr>
+        <w:t>；红色愈甚，表明坏的数据比例愈大，反之亦然</w:t>
+      </w:r>
+      <w:r>
+        <w:rPr>
+          <w:rFonts w:hint="eastAsia"/>
+        </w:rPr>
+        <w:t>。</w:t>
+      </w:r>
+      <w:r>
+        <w:rPr>
+          <w:rFonts w:hint="eastAsia"/>
+        </w:rPr>
+        <w:t>（突出显示决定于营销字段的设置情况，其相互关系请见</w:t>
+      </w:r>
+      <w:r>
+        <w:rPr>
+          <w:rFonts w:hint="eastAsia"/>
+        </w:rPr>
+        <w:t>文档的最后部分</w:t>
+      </w:r>
+      <w:r>
+        <w:rPr>
+          <w:rFonts w:hint="eastAsia"/>
+        </w:rPr>
+        <w:t>“备注</w:t>
+      </w:r>
+      <w:r>
+        <w:rPr>
+          <w:rFonts w:hint="eastAsia"/>
+        </w:rPr>
+        <w:t>-&gt;</w:t>
+      </w:r>
+      <w:r>
+        <w:rPr>
+          <w:rFonts w:hint="eastAsia"/>
+        </w:rPr>
+        <w:t>关于网格突出显示”）</w:t>
       </w:r>
     </w:p>
     <w:p>
@@ -4060,14 +4230,14 @@
         <w:ind w:leftChars="-12" w:left="334"/>
         <w:outlineLvl w:val="1"/>
       </w:pPr>
-      <w:bookmarkStart w:id="11" w:name="_Toc408439431"/>
+      <w:bookmarkStart w:id="10" w:name="_Toc408510280"/>
       <w:r>
         <w:rPr>
           <w:rFonts w:hint="eastAsia"/>
         </w:rPr>
         <w:t>地图控件、菜单栏和状态栏</w:t>
       </w:r>
-      <w:bookmarkEnd w:id="11"/>
+      <w:bookmarkEnd w:id="10"/>
     </w:p>
     <w:p>
       <w:pPr>
@@ -4208,14 +4378,14 @@
         <w:ind w:leftChars="-12" w:left="334"/>
         <w:outlineLvl w:val="1"/>
       </w:pPr>
-      <w:bookmarkStart w:id="12" w:name="_Toc408439432"/>
+      <w:bookmarkStart w:id="11" w:name="_Toc408510281"/>
       <w:r>
         <w:rPr>
           <w:rFonts w:hint="eastAsia"/>
         </w:rPr>
         <w:t>地图操作</w:t>
       </w:r>
-      <w:bookmarkEnd w:id="12"/>
+      <w:bookmarkEnd w:id="11"/>
     </w:p>
     <w:p>
       <w:pPr>
@@ -4571,9 +4741,6 @@
     <w:p>
       <w:pPr>
         <w:jc w:val="center"/>
-        <w:rPr>
-          <w:rFonts w:hint="eastAsia"/>
-        </w:rPr>
       </w:pPr>
       <w:r>
         <w:rPr>
@@ -4602,7 +4769,7 @@
           <w:b/>
         </w:rPr>
       </w:pPr>
-      <w:bookmarkStart w:id="13" w:name="_Toc408439433"/>
+      <w:bookmarkStart w:id="12" w:name="_Toc408510282"/>
       <w:r>
         <w:rPr>
           <w:rFonts w:hint="eastAsia"/>
@@ -4610,7 +4777,7 @@
         </w:rPr>
         <w:t>用户数据管理</w:t>
       </w:r>
-      <w:bookmarkEnd w:id="13"/>
+      <w:bookmarkEnd w:id="12"/>
     </w:p>
     <w:p>
       <w:pPr>
@@ -4620,18 +4787,15 @@
           <w:numId w:val="7"/>
         </w:numPr>
         <w:outlineLvl w:val="1"/>
-        <w:rPr>
-          <w:rFonts w:hint="eastAsia"/>
-        </w:rPr>
-      </w:pPr>
-      <w:bookmarkStart w:id="14" w:name="_Toc408439434"/>
+      </w:pPr>
+      <w:bookmarkStart w:id="13" w:name="_Toc408510283"/>
       <w:r>
         <w:rPr>
           <w:rFonts w:hint="eastAsia"/>
         </w:rPr>
         <w:t>浏览用户</w:t>
       </w:r>
-      <w:bookmarkEnd w:id="14"/>
+      <w:bookmarkEnd w:id="13"/>
     </w:p>
     <w:p>
       <w:pPr>
@@ -4665,9 +4829,6 @@
     <w:p>
       <w:pPr>
         <w:ind w:left="634"/>
-        <w:rPr>
-          <w:rFonts w:hint="eastAsia"/>
-        </w:rPr>
       </w:pPr>
       <w:r>
         <w:rPr>
@@ -4719,35 +4880,17 @@
     <w:p>
       <w:pPr>
         <w:ind w:left="634"/>
-        <w:rPr>
-          <w:rFonts w:hint="eastAsia"/>
-        </w:rPr>
-      </w:pPr>
-      <w:r>
-        <w:rPr>
-          <w:rFonts w:hint="eastAsia"/>
-        </w:rPr>
-        <w:t>在用户列表上方，可添加（详见“添加用户”部分）、删除（需先选中用户）、修改</w:t>
-      </w:r>
-      <w:r>
-        <w:rPr>
-          <w:rFonts w:hint="eastAsia"/>
-        </w:rPr>
-        <w:t>（需先选中用户）</w:t>
-      </w:r>
-      <w:r>
-        <w:rPr>
-          <w:rFonts w:hint="eastAsia"/>
-        </w:rPr>
-        <w:t>用户信息。</w:t>
+      </w:pPr>
+      <w:r>
+        <w:rPr>
+          <w:rFonts w:hint="eastAsia"/>
+        </w:rPr>
+        <w:t>在用户列表上方，可添加（详见“添加用户”部分）、删除（需先选中用户）、修改（需先选中用户）用户信息。</w:t>
       </w:r>
     </w:p>
     <w:p>
       <w:pPr>
         <w:ind w:left="634"/>
-        <w:rPr>
-          <w:rFonts w:hint="eastAsia"/>
-        </w:rPr>
       </w:pPr>
       <w:r>
         <w:rPr>
@@ -4798,9 +4941,6 @@
     <w:p>
       <w:pPr>
         <w:ind w:left="634"/>
-        <w:rPr>
-          <w:rFonts w:hint="eastAsia"/>
-        </w:rPr>
       </w:pPr>
       <w:r>
         <w:rPr>
@@ -4880,21 +5020,18 @@
         </w:numPr>
         <w:outlineLvl w:val="1"/>
       </w:pPr>
-      <w:bookmarkStart w:id="15" w:name="_Toc408439435"/>
+      <w:bookmarkStart w:id="14" w:name="_Toc408510284"/>
       <w:r>
         <w:rPr>
           <w:rFonts w:hint="eastAsia"/>
         </w:rPr>
         <w:t>添加用户</w:t>
       </w:r>
-      <w:bookmarkEnd w:id="15"/>
+      <w:bookmarkEnd w:id="14"/>
     </w:p>
     <w:p>
       <w:pPr>
         <w:ind w:left="633"/>
-        <w:rPr>
-          <w:rFonts w:hint="eastAsia"/>
-        </w:rPr>
       </w:pPr>
       <w:r>
         <w:rPr>
@@ -4912,21 +5049,12 @@
         <w:rPr>
           <w:rFonts w:hint="eastAsia"/>
         </w:rPr>
-        <w:t>添加</w:t>
-      </w:r>
-      <w:r>
-        <w:rPr>
-          <w:rFonts w:hint="eastAsia"/>
-        </w:rPr>
-        <w:t>用户”，</w:t>
+        <w:t>添加用户”，</w:t>
       </w:r>
     </w:p>
     <w:p>
       <w:pPr>
         <w:ind w:left="633"/>
-        <w:rPr>
-          <w:rFonts w:hint="eastAsia"/>
-        </w:rPr>
       </w:pPr>
       <w:r>
         <w:rPr>
@@ -4977,9 +5105,6 @@
     <w:p>
       <w:pPr>
         <w:ind w:left="633"/>
-        <w:rPr>
-          <w:rFonts w:hint="eastAsia"/>
-        </w:rPr>
       </w:pPr>
       <w:r>
         <w:rPr>
@@ -4991,9 +5116,6 @@
     <w:p>
       <w:pPr>
         <w:ind w:left="633"/>
-        <w:rPr>
-          <w:rFonts w:hint="eastAsia"/>
-        </w:rPr>
       </w:pPr>
       <w:r>
         <w:rPr>
@@ -5045,9 +5167,6 @@
     <w:p>
       <w:pPr>
         <w:ind w:left="633"/>
-        <w:rPr>
-          <w:rFonts w:hint="eastAsia"/>
-        </w:rPr>
       </w:pPr>
       <w:r>
         <w:rPr>
@@ -5064,18 +5183,15 @@
           <w:numId w:val="7"/>
         </w:numPr>
         <w:outlineLvl w:val="1"/>
-        <w:rPr>
-          <w:rFonts w:hint="eastAsia"/>
-        </w:rPr>
-      </w:pPr>
-      <w:bookmarkStart w:id="16" w:name="_Toc408439436"/>
+      </w:pPr>
+      <w:bookmarkStart w:id="15" w:name="_Toc408510285"/>
       <w:r>
         <w:rPr>
           <w:rFonts w:hint="eastAsia"/>
         </w:rPr>
         <w:t>检索用户</w:t>
       </w:r>
-      <w:bookmarkEnd w:id="16"/>
+      <w:bookmarkEnd w:id="15"/>
     </w:p>
     <w:p>
       <w:pPr>
@@ -5084,9 +5200,6 @@
           <w:ilvl w:val="0"/>
           <w:numId w:val="9"/>
         </w:numPr>
-        <w:rPr>
-          <w:rFonts w:hint="eastAsia"/>
-        </w:rPr>
       </w:pPr>
       <w:r>
         <w:rPr>
@@ -5099,9 +5212,6 @@
       <w:pPr>
         <w:pStyle w:val="ListParagraph"/>
         <w:ind w:left="1354"/>
-        <w:rPr>
-          <w:rFonts w:hint="eastAsia"/>
-        </w:rPr>
       </w:pPr>
       <w:r>
         <w:rPr>
@@ -5114,11 +5224,11 @@
       <w:pPr>
         <w:pStyle w:val="ListParagraph"/>
         <w:ind w:left="1354"/>
-        <w:rPr>
-          <w:rFonts w:hint="eastAsia"/>
-        </w:rPr>
-      </w:pPr>
-      <w:r>
+      </w:pPr>
+      <w:r>
+        <w:rPr>
+          <w:noProof/>
+        </w:rPr>
         <w:drawing>
           <wp:inline distT="0" distB="0" distL="0" distR="0" wp14:anchorId="7A796334" wp14:editId="1DDFB4FC">
             <wp:extent cx="5486400" cy="673735"/>
@@ -5168,9 +5278,6 @@
           <w:ilvl w:val="0"/>
           <w:numId w:val="9"/>
         </w:numPr>
-        <w:rPr>
-          <w:rFonts w:hint="eastAsia"/>
-        </w:rPr>
       </w:pPr>
       <w:r>
         <w:rPr>
@@ -5183,21 +5290,12 @@
       <w:pPr>
         <w:pStyle w:val="ListParagraph"/>
         <w:ind w:left="1354"/>
-        <w:rPr>
-          <w:rFonts w:hint="eastAsia"/>
-        </w:rPr>
-      </w:pPr>
-      <w:r>
-        <w:rPr>
-          <w:rFonts w:hint="eastAsia"/>
-        </w:rPr>
-        <w:t>在浏览用户页面中</w:t>
-      </w:r>
-      <w:r>
-        <w:rPr>
-          <w:rFonts w:hint="eastAsia"/>
-        </w:rPr>
-        <w:t>，</w:t>
+      </w:pPr>
+      <w:r>
+        <w:rPr>
+          <w:rFonts w:hint="eastAsia"/>
+        </w:rPr>
+        <w:t>在浏览用户页面中，</w:t>
       </w:r>
       <w:r>
         <w:rPr>
@@ -5215,19 +5313,7 @@
         <w:rPr>
           <w:rFonts w:hint="eastAsia"/>
         </w:rPr>
-        <w:t>。</w:t>
-      </w:r>
-      <w:r>
-        <w:rPr>
-          <w:rFonts w:hint="eastAsia"/>
-        </w:rPr>
-        <w:t>系统支持模糊搜索</w:t>
-      </w:r>
-      <w:r>
-        <w:rPr>
-          <w:rFonts w:hint="eastAsia"/>
-        </w:rPr>
-        <w:t>，在检索条件中输入关键字或全称</w:t>
+        <w:t>。系统支持模糊搜索，在检索条件中输入关键字或全称</w:t>
       </w:r>
       <w:r>
         <w:rPr>
@@ -5264,11 +5350,11 @@
       <w:pPr>
         <w:pStyle w:val="ListParagraph"/>
         <w:ind w:left="1354"/>
-        <w:rPr>
-          <w:rFonts w:hint="eastAsia"/>
-        </w:rPr>
-      </w:pPr>
-      <w:r>
+      </w:pPr>
+      <w:r>
+        <w:rPr>
+          <w:noProof/>
+        </w:rPr>
         <w:lastRenderedPageBreak/>
         <w:drawing>
           <wp:inline distT="0" distB="0" distL="0" distR="0" wp14:anchorId="6E794BD4" wp14:editId="3E5EFEE6">
@@ -5316,9 +5402,6 @@
       <w:pPr>
         <w:pStyle w:val="ListParagraph"/>
         <w:ind w:left="1354"/>
-        <w:rPr>
-          <w:rFonts w:hint="eastAsia"/>
-        </w:rPr>
       </w:pPr>
       <w:r>
         <w:rPr>
@@ -5425,7 +5508,7 @@
           <w:b/>
         </w:rPr>
       </w:pPr>
-      <w:bookmarkStart w:id="17" w:name="_Toc408439437"/>
+      <w:bookmarkStart w:id="16" w:name="_Toc408510286"/>
       <w:r>
         <w:rPr>
           <w:rFonts w:hint="eastAsia"/>
@@ -5433,7 +5516,7 @@
         </w:rPr>
         <w:t>营销数据管理</w:t>
       </w:r>
-      <w:bookmarkEnd w:id="17"/>
+      <w:bookmarkEnd w:id="16"/>
     </w:p>
     <w:p>
       <w:pPr>
@@ -5444,39 +5527,24 @@
         </w:numPr>
         <w:outlineLvl w:val="1"/>
       </w:pPr>
-      <w:bookmarkStart w:id="18" w:name="_Toc408439438"/>
+      <w:bookmarkStart w:id="17" w:name="_Toc408510287"/>
       <w:r>
         <w:rPr>
           <w:rFonts w:hint="eastAsia"/>
         </w:rPr>
         <w:t>营销数据上传</w:t>
       </w:r>
-      <w:bookmarkEnd w:id="18"/>
+      <w:bookmarkEnd w:id="17"/>
     </w:p>
     <w:p>
       <w:pPr>
         <w:ind w:left="634"/>
-        <w:rPr>
-          <w:rFonts w:hint="eastAsia"/>
-        </w:rPr>
-      </w:pPr>
-      <w:r>
-        <w:rPr>
-          <w:rFonts w:hint="eastAsia"/>
-        </w:rPr>
-        <w:t>点击主菜单中的“</w:t>
-      </w:r>
-      <w:r>
-        <w:rPr>
-          <w:rFonts w:hint="eastAsia"/>
-        </w:rPr>
-        <w:t>营销</w:t>
-      </w:r>
-      <w:r>
-        <w:rPr>
-          <w:rFonts w:hint="eastAsia"/>
-        </w:rPr>
-        <w:t>数据管理</w:t>
+      </w:pPr>
+      <w:r>
+        <w:rPr>
+          <w:rFonts w:hint="eastAsia"/>
+        </w:rPr>
+        <w:t>点击主菜单中的“营销数据管理</w:t>
       </w:r>
       <w:r>
         <w:rPr>
@@ -5524,21 +5592,12 @@
         <w:rPr>
           <w:rFonts w:hint="eastAsia"/>
         </w:rPr>
-        <w:t>上传列表中</w:t>
-      </w:r>
-      <w:r>
-        <w:rPr>
-          <w:rFonts w:hint="eastAsia"/>
-        </w:rPr>
-        <w:t>的所有文件。</w:t>
+        <w:t>上传列表中的所有文件。</w:t>
       </w:r>
     </w:p>
     <w:p>
       <w:pPr>
         <w:ind w:left="634"/>
-        <w:rPr>
-          <w:rFonts w:hint="eastAsia"/>
-        </w:rPr>
       </w:pPr>
       <w:r>
         <w:rPr>
@@ -5590,9 +5649,6 @@
     <w:p>
       <w:pPr>
         <w:ind w:left="634"/>
-        <w:rPr>
-          <w:rFonts w:hint="eastAsia"/>
-        </w:rPr>
       </w:pPr>
       <w:r>
         <w:rPr>
@@ -5610,9 +5666,6 @@
     <w:p>
       <w:pPr>
         <w:ind w:left="634"/>
-        <w:rPr>
-          <w:rFonts w:hint="eastAsia"/>
-        </w:rPr>
       </w:pPr>
       <w:r>
         <w:rPr>
@@ -5630,21 +5683,12 @@
         <w:rPr>
           <w:rFonts w:hint="eastAsia"/>
         </w:rPr>
-        <w:t>）</w:t>
-      </w:r>
-      <w:r>
-        <w:rPr>
-          <w:rFonts w:hint="eastAsia"/>
-        </w:rPr>
-        <w:t>“行政分局”列必需；</w:t>
+        <w:t>）“行政分局”列必需；</w:t>
       </w:r>
     </w:p>
     <w:p>
       <w:pPr>
         <w:ind w:left="634"/>
-        <w:rPr>
-          <w:rFonts w:hint="eastAsia"/>
-        </w:rPr>
       </w:pPr>
       <w:r>
         <w:rPr>
@@ -5662,21 +5706,12 @@
         <w:rPr>
           <w:rFonts w:hint="eastAsia"/>
         </w:rPr>
-        <w:t>）</w:t>
-      </w:r>
-      <w:r>
-        <w:rPr>
-          <w:rFonts w:hint="eastAsia"/>
-        </w:rPr>
-        <w:t>“网格编号”或“安装地址”至少存在一列；当“网格编号”存在时系统将根据编号匹配其所属的网格（执行效率高），“网格编号”不存在时根据“安装地址”查找其所属网格（执行效率低）；</w:t>
+        <w:t>）“网格编号”或“安装地址”至少存在一列；当“网格编号”存在时系统将根据编号匹配其所属的网格（执行效率高），“网格编号”不存在时根据“安装地址”查找其所属网格（执行效率低）；</w:t>
       </w:r>
     </w:p>
     <w:p>
       <w:pPr>
         <w:ind w:left="634"/>
-        <w:rPr>
-          <w:rFonts w:hint="eastAsia"/>
-        </w:rPr>
       </w:pPr>
       <w:r>
         <w:rPr>
@@ -5694,21 +5729,12 @@
         <w:rPr>
           <w:rFonts w:hint="eastAsia"/>
         </w:rPr>
-        <w:t>）</w:t>
-      </w:r>
-      <w:r>
-        <w:rPr>
-          <w:rFonts w:hint="eastAsia"/>
-        </w:rPr>
-        <w:t>“完工日期”列可选；当“完工日期”存在时，系统将以该日期作为营销数据的完工日期，否则将以上传当天的日期作为营销数据的完工日期；</w:t>
+        <w:t>）“完工日期”列可选；当“完工日期”存在时，系统将以该日期作为营销数据的完工日期，否则将以上传当天的日期作为营销数据的完工日期；</w:t>
       </w:r>
     </w:p>
     <w:p>
       <w:pPr>
         <w:ind w:left="634"/>
-        <w:rPr>
-          <w:rFonts w:hint="eastAsia"/>
-        </w:rPr>
       </w:pPr>
       <w:r>
         <w:rPr>
@@ -5726,13 +5752,7 @@
         <w:rPr>
           <w:rFonts w:hint="eastAsia"/>
         </w:rPr>
-        <w:t>）</w:t>
-      </w:r>
-      <w:r>
-        <w:rPr>
-          <w:rFonts w:hint="eastAsia"/>
-        </w:rPr>
-        <w:t>上传文件中每一列必须带有列名，否则文件将会读取失败（提示：可以使用</w:t>
+        <w:t>）上传文件中每一列必须带有列名，否则文件将会读取失败（提示：可以使用</w:t>
       </w:r>
       <w:r>
         <w:rPr>
@@ -5767,13 +5787,7 @@
         <w:rPr>
           <w:rFonts w:hint="eastAsia"/>
         </w:rPr>
-        <w:t>）</w:t>
-      </w:r>
-      <w:r>
-        <w:rPr>
-          <w:rFonts w:hint="eastAsia"/>
-        </w:rPr>
-        <w:t>文件最大应限制为</w:t>
+        <w:t>）文件最大应限制为</w:t>
       </w:r>
       <w:r>
         <w:rPr>
@@ -5796,26 +5810,20 @@
           <w:numId w:val="4"/>
         </w:numPr>
         <w:outlineLvl w:val="1"/>
-        <w:rPr>
-          <w:rFonts w:hint="eastAsia"/>
-        </w:rPr>
-      </w:pPr>
-      <w:bookmarkStart w:id="19" w:name="_Toc408439439"/>
+      </w:pPr>
+      <w:bookmarkStart w:id="18" w:name="_Toc408510288"/>
       <w:r>
         <w:rPr>
           <w:rFonts w:hint="eastAsia"/>
         </w:rPr>
         <w:t>营销数据删除</w:t>
       </w:r>
-      <w:bookmarkEnd w:id="19"/>
+      <w:bookmarkEnd w:id="18"/>
     </w:p>
     <w:p>
       <w:pPr>
         <w:pStyle w:val="ListParagraph"/>
         <w:ind w:left="994"/>
-        <w:rPr>
-          <w:rFonts w:hint="eastAsia"/>
-        </w:rPr>
       </w:pPr>
       <w:r>
         <w:rPr>
@@ -5833,19 +5841,7 @@
         <w:rPr>
           <w:rFonts w:hint="eastAsia"/>
         </w:rPr>
-        <w:t>营销数据</w:t>
-      </w:r>
-      <w:r>
-        <w:rPr>
-          <w:rFonts w:hint="eastAsia"/>
-        </w:rPr>
-        <w:t>删除</w:t>
-      </w:r>
-      <w:r>
-        <w:rPr>
-          <w:rFonts w:hint="eastAsia"/>
-        </w:rPr>
-        <w:t>”</w:t>
+        <w:t>营销数据删除”</w:t>
       </w:r>
       <w:r>
         <w:rPr>
@@ -5870,9 +5866,6 @@
       <w:pPr>
         <w:pStyle w:val="ListParagraph"/>
         <w:ind w:left="994"/>
-        <w:rPr>
-          <w:rFonts w:hint="eastAsia"/>
-        </w:rPr>
       </w:pPr>
       <w:r>
         <w:rPr>
@@ -5930,9 +5923,6 @@
       <w:pPr>
         <w:pStyle w:val="ListParagraph"/>
         <w:ind w:left="994"/>
-        <w:rPr>
-          <w:rFonts w:hint="eastAsia"/>
-        </w:rPr>
       </w:pPr>
       <w:r>
         <w:rPr>
@@ -5951,13 +5941,7 @@
         <w:rPr>
           <w:rFonts w:hint="eastAsia"/>
         </w:rPr>
-        <w:t>）</w:t>
-      </w:r>
-      <w:r>
-        <w:rPr>
-          <w:rFonts w:hint="eastAsia"/>
-        </w:rPr>
-        <w:t>选中“上传日期”代表删除上传日期当天的营销数据，如：</w:t>
+        <w:t>）选中“上传日期”代表删除上传日期当天的营销数据，如：</w:t>
       </w:r>
       <w:r>
         <w:rPr>
@@ -6012,9 +5996,6 @@
       <w:pPr>
         <w:pStyle w:val="ListParagraph"/>
         <w:ind w:left="994"/>
-        <w:rPr>
-          <w:rFonts w:hint="eastAsia"/>
-        </w:rPr>
       </w:pPr>
       <w:r>
         <w:rPr>
@@ -6032,13 +6013,7 @@
         <w:rPr>
           <w:rFonts w:hint="eastAsia"/>
         </w:rPr>
-        <w:t>）</w:t>
-      </w:r>
-      <w:r>
-        <w:rPr>
-          <w:rFonts w:hint="eastAsia"/>
-        </w:rPr>
-        <w:t>选中“完工日期”代表删除完工日期当天的营销数据，如：</w:t>
+        <w:t>）选中“完工日期”代表删除完工日期当天的营销数据，如：</w:t>
       </w:r>
       <w:r>
         <w:rPr>
@@ -6093,9 +6068,6 @@
       <w:pPr>
         <w:pStyle w:val="ListParagraph"/>
         <w:ind w:left="994"/>
-        <w:rPr>
-          <w:rFonts w:hint="eastAsia"/>
-        </w:rPr>
       </w:pPr>
       <w:r>
         <w:rPr>
@@ -6113,22 +6085,13 @@
         <w:rPr>
           <w:rFonts w:hint="eastAsia"/>
         </w:rPr>
-        <w:t>）</w:t>
-      </w:r>
-      <w:r>
-        <w:rPr>
-          <w:rFonts w:hint="eastAsia"/>
-        </w:rPr>
-        <w:t>执行“删除营销数据”操作时，系统将清空所选日期下选中的营销字段数据。</w:t>
+        <w:t>）执行“删除营销数据”操作时，系统将清空所选日期下选中的营销字段数据。</w:t>
       </w:r>
     </w:p>
     <w:p>
       <w:pPr>
         <w:pStyle w:val="ListParagraph"/>
         <w:ind w:left="994"/>
-        <w:rPr>
-          <w:rFonts w:hint="eastAsia"/>
-        </w:rPr>
       </w:pPr>
     </w:p>
     <w:p>
@@ -6140,21 +6103,18 @@
         </w:numPr>
         <w:outlineLvl w:val="1"/>
       </w:pPr>
-      <w:bookmarkStart w:id="20" w:name="_Toc408439440"/>
+      <w:bookmarkStart w:id="19" w:name="_Toc408510289"/>
       <w:r>
         <w:rPr>
           <w:rFonts w:hint="eastAsia"/>
         </w:rPr>
         <w:t>营销数据管理</w:t>
       </w:r>
-      <w:bookmarkEnd w:id="20"/>
+      <w:bookmarkEnd w:id="19"/>
     </w:p>
     <w:p>
       <w:pPr>
         <w:ind w:left="633"/>
-        <w:rPr>
-          <w:rFonts w:hint="eastAsia"/>
-        </w:rPr>
       </w:pPr>
       <w:r>
         <w:rPr>
@@ -6190,9 +6150,6 @@
     <w:p>
       <w:pPr>
         <w:ind w:left="633"/>
-        <w:rPr>
-          <w:rFonts w:hint="eastAsia"/>
-        </w:rPr>
       </w:pPr>
       <w:r>
         <w:rPr>
@@ -6254,7 +6211,7 @@
           <w:b/>
         </w:rPr>
       </w:pPr>
-      <w:bookmarkStart w:id="21" w:name="_Toc408439441"/>
+      <w:bookmarkStart w:id="20" w:name="_Toc408510290"/>
       <w:r>
         <w:rPr>
           <w:rFonts w:hint="eastAsia"/>
@@ -6262,7 +6219,7 @@
         </w:rPr>
         <w:t>网格数据管理</w:t>
       </w:r>
-      <w:bookmarkEnd w:id="21"/>
+      <w:bookmarkEnd w:id="20"/>
     </w:p>
     <w:p>
       <w:pPr>
@@ -6273,21 +6230,18 @@
         </w:numPr>
         <w:outlineLvl w:val="1"/>
       </w:pPr>
-      <w:bookmarkStart w:id="22" w:name="_Toc408439442"/>
+      <w:bookmarkStart w:id="21" w:name="_Toc408510291"/>
       <w:r>
         <w:rPr>
           <w:rFonts w:hint="eastAsia"/>
         </w:rPr>
         <w:t>浏览网格</w:t>
       </w:r>
-      <w:bookmarkEnd w:id="22"/>
+      <w:bookmarkEnd w:id="21"/>
     </w:p>
     <w:p>
       <w:pPr>
         <w:ind w:left="633"/>
-        <w:rPr>
-          <w:rFonts w:hint="eastAsia"/>
-        </w:rPr>
       </w:pPr>
       <w:r>
         <w:rPr>
@@ -6335,9 +6289,6 @@
     <w:p>
       <w:pPr>
         <w:ind w:left="633"/>
-        <w:rPr>
-          <w:rFonts w:hint="eastAsia"/>
-        </w:rPr>
       </w:pPr>
       <w:r>
         <w:rPr>
@@ -6389,9 +6340,6 @@
     <w:p>
       <w:pPr>
         <w:ind w:left="634"/>
-        <w:rPr>
-          <w:rFonts w:hint="eastAsia"/>
-        </w:rPr>
       </w:pPr>
       <w:r>
         <w:rPr>
@@ -6451,9 +6399,6 @@
     <w:p>
       <w:pPr>
         <w:ind w:left="634"/>
-        <w:rPr>
-          <w:rFonts w:hint="eastAsia"/>
-        </w:rPr>
       </w:pPr>
       <w:r>
         <w:rPr>
@@ -6504,9 +6449,6 @@
     <w:p>
       <w:pPr>
         <w:ind w:left="634"/>
-        <w:rPr>
-          <w:rFonts w:hint="eastAsia"/>
-        </w:rPr>
       </w:pPr>
       <w:r>
         <w:rPr>
@@ -6547,18 +6489,15 @@
           <w:numId w:val="5"/>
         </w:numPr>
         <w:outlineLvl w:val="1"/>
-        <w:rPr>
-          <w:rFonts w:hint="eastAsia"/>
-        </w:rPr>
-      </w:pPr>
-      <w:bookmarkStart w:id="23" w:name="_Toc408439443"/>
+      </w:pPr>
+      <w:bookmarkStart w:id="22" w:name="_Toc408510292"/>
       <w:r>
         <w:rPr>
           <w:rFonts w:hint="eastAsia"/>
         </w:rPr>
         <w:t>检索网格</w:t>
       </w:r>
-      <w:bookmarkEnd w:id="23"/>
+      <w:bookmarkEnd w:id="22"/>
     </w:p>
     <w:p>
       <w:pPr>
@@ -6567,9 +6506,6 @@
           <w:ilvl w:val="0"/>
           <w:numId w:val="10"/>
         </w:numPr>
-        <w:rPr>
-          <w:rFonts w:hint="eastAsia"/>
-        </w:rPr>
       </w:pPr>
       <w:r>
         <w:rPr>
@@ -6582,9 +6518,6 @@
       <w:pPr>
         <w:pStyle w:val="ListParagraph"/>
         <w:ind w:left="1354"/>
-        <w:rPr>
-          <w:rFonts w:hint="eastAsia"/>
-        </w:rPr>
       </w:pPr>
       <w:r>
         <w:rPr>
@@ -6633,9 +6566,6 @@
       <w:pPr>
         <w:pStyle w:val="ListParagraph"/>
         <w:ind w:left="1354"/>
-        <w:rPr>
-          <w:rFonts w:hint="eastAsia"/>
-        </w:rPr>
       </w:pPr>
       <w:r>
         <w:rPr>
@@ -6690,9 +6620,6 @@
           <w:ilvl w:val="0"/>
           <w:numId w:val="10"/>
         </w:numPr>
-        <w:rPr>
-          <w:rFonts w:hint="eastAsia"/>
-        </w:rPr>
       </w:pPr>
       <w:r>
         <w:rPr>
@@ -6705,9 +6632,6 @@
       <w:pPr>
         <w:pStyle w:val="ListParagraph"/>
         <w:ind w:left="1354"/>
-        <w:rPr>
-          <w:rFonts w:hint="eastAsia"/>
-        </w:rPr>
       </w:pPr>
       <w:r>
         <w:rPr>
@@ -6726,9 +6650,6 @@
       <w:pPr>
         <w:pStyle w:val="ListParagraph"/>
         <w:ind w:left="1354"/>
-        <w:rPr>
-          <w:rFonts w:hint="eastAsia"/>
-        </w:rPr>
       </w:pPr>
       <w:r>
         <w:rPr>
@@ -6781,9 +6702,6 @@
       <w:pPr>
         <w:pStyle w:val="ListParagraph"/>
         <w:ind w:left="1354"/>
-        <w:rPr>
-          <w:rFonts w:hint="eastAsia"/>
-        </w:rPr>
       </w:pPr>
       <w:r>
         <w:rPr>
@@ -6848,7 +6766,7 @@
           <w:b/>
         </w:rPr>
       </w:pPr>
-      <w:bookmarkStart w:id="24" w:name="_Toc408439444"/>
+      <w:bookmarkStart w:id="23" w:name="_Toc408510293"/>
       <w:r>
         <w:rPr>
           <w:rFonts w:hint="eastAsia"/>
@@ -6856,7 +6774,7 @@
         </w:rPr>
         <w:t>网格变动记录</w:t>
       </w:r>
-      <w:bookmarkEnd w:id="24"/>
+      <w:bookmarkEnd w:id="23"/>
     </w:p>
     <w:p>
       <w:pPr>
@@ -6867,21 +6785,18 @@
         </w:numPr>
         <w:outlineLvl w:val="1"/>
       </w:pPr>
-      <w:bookmarkStart w:id="25" w:name="_Toc408439445"/>
+      <w:bookmarkStart w:id="24" w:name="_Toc408510294"/>
       <w:r>
         <w:rPr>
           <w:rFonts w:hint="eastAsia"/>
         </w:rPr>
         <w:t>查询</w:t>
       </w:r>
-      <w:bookmarkEnd w:id="25"/>
+      <w:bookmarkEnd w:id="24"/>
     </w:p>
     <w:p>
       <w:pPr>
         <w:ind w:left="634"/>
-        <w:rPr>
-          <w:rFonts w:hint="eastAsia"/>
-        </w:rPr>
       </w:pPr>
       <w:r>
         <w:rPr>
@@ -6929,9 +6844,6 @@
     <w:p>
       <w:pPr>
         <w:ind w:left="634"/>
-        <w:rPr>
-          <w:rFonts w:hint="eastAsia"/>
-        </w:rPr>
       </w:pPr>
       <w:r>
         <w:rPr>
@@ -6982,6 +6894,9 @@
     <w:p>
       <w:pPr>
         <w:ind w:left="634"/>
+        <w:rPr>
+          <w:rFonts w:hint="eastAsia"/>
+        </w:rPr>
       </w:pPr>
       <w:r>
         <w:rPr>
@@ -7014,13 +6929,814 @@
         <w:t>。</w:t>
       </w:r>
     </w:p>
+    <w:p>
+      <w:pPr>
+        <w:rPr>
+          <w:rFonts w:hint="eastAsia"/>
+        </w:rPr>
+      </w:pPr>
+    </w:p>
+    <w:p>
+      <w:pPr>
+        <w:pStyle w:val="ListParagraph"/>
+        <w:numPr>
+          <w:ilvl w:val="0"/>
+          <w:numId w:val="1"/>
+        </w:numPr>
+        <w:ind w:left="633" w:hanging="446"/>
+        <w:outlineLvl w:val="0"/>
+        <w:rPr>
+          <w:rFonts w:hint="eastAsia"/>
+          <w:b/>
+        </w:rPr>
+      </w:pPr>
+      <w:bookmarkStart w:id="25" w:name="_Toc408510295"/>
+      <w:r>
+        <w:rPr>
+          <w:rFonts w:hint="eastAsia"/>
+          <w:b/>
+        </w:rPr>
+        <w:t>备注</w:t>
+      </w:r>
+      <w:bookmarkEnd w:id="25"/>
+    </w:p>
+    <w:p>
+      <w:pPr>
+        <w:pStyle w:val="ListParagraph"/>
+        <w:numPr>
+          <w:ilvl w:val="0"/>
+          <w:numId w:val="11"/>
+        </w:numPr>
+        <w:outlineLvl w:val="1"/>
+        <w:rPr>
+          <w:rFonts w:hint="eastAsia"/>
+        </w:rPr>
+      </w:pPr>
+      <w:bookmarkStart w:id="26" w:name="_Toc408510296"/>
+      <w:bookmarkStart w:id="27" w:name="_GoBack"/>
+      <w:bookmarkEnd w:id="27"/>
+      <w:r>
+        <w:rPr>
+          <w:rFonts w:hint="eastAsia"/>
+        </w:rPr>
+        <w:lastRenderedPageBreak/>
+        <w:t>关于网格突出显示</w:t>
+      </w:r>
+      <w:bookmarkEnd w:id="26"/>
+    </w:p>
+    <w:p>
+      <w:pPr>
+        <w:pStyle w:val="ListParagraph"/>
+        <w:numPr>
+          <w:ilvl w:val="0"/>
+          <w:numId w:val="12"/>
+        </w:numPr>
+        <w:rPr>
+          <w:rFonts w:hint="eastAsia"/>
+        </w:rPr>
+      </w:pPr>
+      <w:r>
+        <w:rPr>
+          <w:rFonts w:hint="eastAsia"/>
+        </w:rPr>
+        <w:t>区局、分局级不</w:t>
+      </w:r>
+      <w:r>
+        <w:rPr>
+          <w:rFonts w:hint="eastAsia"/>
+        </w:rPr>
+        <w:t>突出</w:t>
+      </w:r>
+      <w:r>
+        <w:rPr>
+          <w:rFonts w:hint="eastAsia"/>
+        </w:rPr>
+        <w:t>显示；</w:t>
+      </w:r>
+    </w:p>
+    <w:p>
+      <w:pPr>
+        <w:pStyle w:val="ListParagraph"/>
+        <w:numPr>
+          <w:ilvl w:val="0"/>
+          <w:numId w:val="12"/>
+        </w:numPr>
+        <w:rPr>
+          <w:rFonts w:hint="eastAsia"/>
+        </w:rPr>
+      </w:pPr>
+      <w:r>
+        <w:rPr>
+          <w:rFonts w:hint="eastAsia"/>
+        </w:rPr>
+        <w:t>网格级：（只考虑状态为“正常”的营销字段）</w:t>
+      </w:r>
+    </w:p>
+    <w:p>
+      <w:pPr>
+        <w:pStyle w:val="ListParagraph"/>
+        <w:numPr>
+          <w:ilvl w:val="0"/>
+          <w:numId w:val="13"/>
+        </w:numPr>
+        <w:rPr>
+          <w:rFonts w:hint="eastAsia"/>
+        </w:rPr>
+      </w:pPr>
+      <w:r>
+        <w:rPr>
+          <w:rFonts w:hint="eastAsia"/>
+        </w:rPr>
+        <w:t>按日显示时：</w:t>
+      </w:r>
+    </w:p>
+    <w:p>
+      <w:pPr>
+        <w:pStyle w:val="ListParagraph"/>
+        <w:numPr>
+          <w:ilvl w:val="0"/>
+          <w:numId w:val="14"/>
+        </w:numPr>
+        <w:rPr>
+          <w:rFonts w:ascii="宋体" w:eastAsia="宋体" w:hAnsi="宋体" w:cs="宋体" w:hint="eastAsia"/>
+        </w:rPr>
+      </w:pPr>
+      <w:r>
+        <w:rPr>
+          <w:rFonts w:hint="eastAsia"/>
+        </w:rPr>
+        <w:t>勾选“只按日显示”的营销字段</w:t>
+      </w:r>
+      <w:r>
+        <w:rPr>
+          <w:rFonts w:ascii="MS Mincho" w:eastAsia="MS Mincho" w:hAnsi="MS Mincho" w:cs="MS Mincho" w:hint="eastAsia"/>
+        </w:rPr>
+        <w:t>‍</w:t>
+      </w:r>
+      <w:r>
+        <w:rPr>
+          <w:rFonts w:ascii="宋体" w:eastAsia="宋体" w:hAnsi="宋体" w:cs="宋体" w:hint="eastAsia"/>
+        </w:rPr>
+        <w:t>数据大于</w:t>
+      </w:r>
+      <w:r>
+        <w:rPr>
+          <w:rFonts w:ascii="宋体" w:eastAsia="宋体" w:hAnsi="宋体" w:cs="宋体" w:hint="eastAsia"/>
+          <w:u w:val="single"/>
+        </w:rPr>
+        <w:t>绝对值阈值</w:t>
+      </w:r>
+      <w:r>
+        <w:rPr>
+          <w:rFonts w:ascii="宋体" w:eastAsia="宋体" w:hAnsi="宋体" w:cs="宋体" w:hint="eastAsia"/>
+        </w:rPr>
+        <w:t>时</w:t>
+      </w:r>
+      <w:r>
+        <w:rPr>
+          <w:rFonts w:ascii="宋体" w:eastAsia="宋体" w:hAnsi="宋体" w:cs="宋体" w:hint="eastAsia"/>
+        </w:rPr>
+        <w:t>增加</w:t>
+      </w:r>
+      <w:r>
+        <w:rPr>
+          <w:rFonts w:ascii="宋体" w:eastAsia="宋体" w:hAnsi="宋体" w:cs="宋体" w:hint="eastAsia"/>
+          <w:color w:val="00B050"/>
+        </w:rPr>
+        <w:t>绿色</w:t>
+      </w:r>
+      <w:r>
+        <w:rPr>
+          <w:rFonts w:ascii="MS Mincho" w:eastAsia="MS Mincho" w:hAnsi="MS Mincho" w:cs="MS Mincho" w:hint="eastAsia"/>
+        </w:rPr>
+        <w:t>‍</w:t>
+      </w:r>
+      <w:r>
+        <w:rPr>
+          <w:rFonts w:ascii="MS Mincho" w:hAnsi="MS Mincho" w:cs="MS Mincho" w:hint="eastAsia"/>
+        </w:rPr>
+        <w:t>权重</w:t>
+      </w:r>
+      <w:r>
+        <w:rPr>
+          <w:rFonts w:ascii="宋体" w:eastAsia="宋体" w:hAnsi="宋体" w:cs="宋体" w:hint="eastAsia"/>
+        </w:rPr>
+        <w:t>；</w:t>
+      </w:r>
+    </w:p>
+    <w:p>
+      <w:pPr>
+        <w:pStyle w:val="ListParagraph"/>
+        <w:numPr>
+          <w:ilvl w:val="0"/>
+          <w:numId w:val="14"/>
+        </w:numPr>
+        <w:rPr>
+          <w:rFonts w:hint="eastAsia"/>
+        </w:rPr>
+      </w:pPr>
+      <w:r>
+        <w:rPr>
+          <w:rFonts w:hint="eastAsia"/>
+        </w:rPr>
+        <w:t>未勾选“只按日显示”的增值类营销字段数据大于</w:t>
+      </w:r>
+      <w:r>
+        <w:rPr>
+          <w:rFonts w:hint="eastAsia"/>
+          <w:u w:val="single"/>
+        </w:rPr>
+        <w:t>绝对值阈值</w:t>
+      </w:r>
+      <w:r>
+        <w:rPr>
+          <w:rFonts w:hint="eastAsia"/>
+        </w:rPr>
+        <w:t>时增加</w:t>
+      </w:r>
+      <w:r>
+        <w:rPr>
+          <w:rFonts w:ascii="宋体" w:eastAsia="宋体" w:hAnsi="宋体" w:cs="宋体" w:hint="eastAsia"/>
+          <w:color w:val="00B050"/>
+        </w:rPr>
+        <w:t>绿色</w:t>
+      </w:r>
+      <w:r>
+        <w:rPr>
+          <w:rFonts w:hint="eastAsia"/>
+        </w:rPr>
+        <w:t>权重，减值类营销字段数据大于</w:t>
+      </w:r>
+      <w:r>
+        <w:rPr>
+          <w:rFonts w:hint="eastAsia"/>
+          <w:u w:val="single"/>
+        </w:rPr>
+        <w:t>绝对值阈值</w:t>
+      </w:r>
+      <w:r>
+        <w:rPr>
+          <w:rFonts w:hint="eastAsia"/>
+        </w:rPr>
+        <w:t>时增加</w:t>
+      </w:r>
+      <w:r>
+        <w:rPr>
+          <w:rFonts w:hint="eastAsia"/>
+          <w:color w:val="FF0000"/>
+        </w:rPr>
+        <w:t>红色</w:t>
+      </w:r>
+      <w:r>
+        <w:rPr>
+          <w:rFonts w:hint="eastAsia"/>
+        </w:rPr>
+        <w:t>权重</w:t>
+      </w:r>
+      <w:r>
+        <w:rPr>
+          <w:rFonts w:hint="eastAsia"/>
+        </w:rPr>
+        <w:t>。</w:t>
+      </w:r>
+    </w:p>
+    <w:p>
+      <w:pPr>
+        <w:pStyle w:val="ListParagraph"/>
+        <w:numPr>
+          <w:ilvl w:val="0"/>
+          <w:numId w:val="13"/>
+        </w:numPr>
+        <w:rPr>
+          <w:rFonts w:hint="eastAsia"/>
+        </w:rPr>
+      </w:pPr>
+      <w:r>
+        <w:rPr>
+          <w:rFonts w:hint="eastAsia"/>
+        </w:rPr>
+        <w:t>按周显示时：</w:t>
+      </w:r>
+    </w:p>
+    <w:p>
+      <w:pPr>
+        <w:pStyle w:val="ListParagraph"/>
+        <w:numPr>
+          <w:ilvl w:val="0"/>
+          <w:numId w:val="15"/>
+        </w:numPr>
+        <w:rPr>
+          <w:rFonts w:hint="eastAsia"/>
+        </w:rPr>
+      </w:pPr>
+      <w:r>
+        <w:rPr>
+          <w:rFonts w:hint="eastAsia"/>
+        </w:rPr>
+        <w:t>勾选“只按日显示”的营销字段数据不考虑；</w:t>
+      </w:r>
+      <w:r>
+        <w:rPr>
+          <w:rFonts w:ascii="MS Mincho" w:eastAsia="MS Mincho" w:hAnsi="MS Mincho" w:cs="MS Mincho" w:hint="eastAsia"/>
+        </w:rPr>
+        <w:t>‍</w:t>
+      </w:r>
+    </w:p>
+    <w:p>
+      <w:pPr>
+        <w:pStyle w:val="ListParagraph"/>
+        <w:numPr>
+          <w:ilvl w:val="0"/>
+          <w:numId w:val="15"/>
+        </w:numPr>
+        <w:rPr>
+          <w:rFonts w:hint="eastAsia"/>
+        </w:rPr>
+      </w:pPr>
+      <w:r>
+        <w:rPr>
+          <w:rFonts w:hint="eastAsia"/>
+        </w:rPr>
+        <w:t>未勾选“只按日显示”的增值类</w:t>
+      </w:r>
+      <w:r>
+        <w:rPr>
+          <w:rFonts w:ascii="MS Mincho" w:eastAsia="MS Mincho" w:hAnsi="MS Mincho" w:cs="MS Mincho" w:hint="eastAsia"/>
+        </w:rPr>
+        <w:t>‍</w:t>
+      </w:r>
+      <w:r>
+        <w:rPr>
+          <w:rFonts w:ascii="宋体" w:eastAsia="宋体" w:hAnsi="宋体" w:cs="宋体" w:hint="eastAsia"/>
+        </w:rPr>
+        <w:t>营销字段数据环比数值大于</w:t>
+      </w:r>
+      <w:r>
+        <w:rPr>
+          <w:rFonts w:ascii="宋体" w:eastAsia="宋体" w:hAnsi="宋体" w:cs="宋体" w:hint="eastAsia"/>
+          <w:u w:val="single"/>
+        </w:rPr>
+        <w:t>环比阈值</w:t>
+      </w:r>
+      <w:r>
+        <w:rPr>
+          <w:rFonts w:ascii="宋体" w:eastAsia="宋体" w:hAnsi="宋体" w:cs="宋体" w:hint="eastAsia"/>
+        </w:rPr>
+        <w:t>时增加</w:t>
+      </w:r>
+      <w:r>
+        <w:rPr>
+          <w:rFonts w:ascii="宋体" w:eastAsia="宋体" w:hAnsi="宋体" w:cs="宋体" w:hint="eastAsia"/>
+          <w:color w:val="00B050"/>
+        </w:rPr>
+        <w:t>绿色</w:t>
+      </w:r>
+      <w:r>
+        <w:rPr>
+          <w:rFonts w:ascii="宋体" w:eastAsia="宋体" w:hAnsi="宋体" w:cs="宋体" w:hint="eastAsia"/>
+        </w:rPr>
+        <w:t>权重，小于</w:t>
+      </w:r>
+      <w:r>
+        <w:rPr>
+          <w:rFonts w:ascii="宋体" w:eastAsia="宋体" w:hAnsi="宋体" w:cs="宋体" w:hint="eastAsia"/>
+          <w:u w:val="single"/>
+        </w:rPr>
+        <w:t>环比阈值的相反数</w:t>
+      </w:r>
+      <w:r>
+        <w:rPr>
+          <w:rFonts w:ascii="宋体" w:eastAsia="宋体" w:hAnsi="宋体" w:cs="宋体" w:hint="eastAsia"/>
+        </w:rPr>
+        <w:t>时增加</w:t>
+      </w:r>
+      <w:r>
+        <w:rPr>
+          <w:rFonts w:hint="eastAsia"/>
+          <w:color w:val="FF0000"/>
+        </w:rPr>
+        <w:t>红色</w:t>
+      </w:r>
+      <w:r>
+        <w:rPr>
+          <w:rFonts w:ascii="宋体" w:eastAsia="宋体" w:hAnsi="宋体" w:cs="宋体" w:hint="eastAsia"/>
+        </w:rPr>
+        <w:t>权重</w:t>
+      </w:r>
+      <w:r>
+        <w:rPr>
+          <w:rFonts w:ascii="宋体" w:eastAsia="宋体" w:hAnsi="宋体" w:cs="宋体" w:hint="eastAsia"/>
+        </w:rPr>
+        <w:t>；</w:t>
+      </w:r>
+    </w:p>
+    <w:p>
+      <w:pPr>
+        <w:pStyle w:val="ListParagraph"/>
+        <w:numPr>
+          <w:ilvl w:val="0"/>
+          <w:numId w:val="15"/>
+        </w:numPr>
+        <w:rPr>
+          <w:rFonts w:hint="eastAsia"/>
+        </w:rPr>
+      </w:pPr>
+      <w:r>
+        <w:rPr>
+          <w:rFonts w:hint="eastAsia"/>
+        </w:rPr>
+        <w:t>未勾选“只按日显示”的减值类营销字段数据环比数值大于</w:t>
+      </w:r>
+      <w:r>
+        <w:rPr>
+          <w:rFonts w:hint="eastAsia"/>
+          <w:u w:val="single"/>
+        </w:rPr>
+        <w:t>环比阈值</w:t>
+      </w:r>
+      <w:r>
+        <w:rPr>
+          <w:rFonts w:hint="eastAsia"/>
+        </w:rPr>
+        <w:t>时</w:t>
+      </w:r>
+      <w:r>
+        <w:rPr>
+          <w:rFonts w:hint="eastAsia"/>
+        </w:rPr>
+        <w:t>增加</w:t>
+      </w:r>
+      <w:r>
+        <w:rPr>
+          <w:rFonts w:hint="eastAsia"/>
+          <w:color w:val="FF0000"/>
+        </w:rPr>
+        <w:t>红色</w:t>
+      </w:r>
+      <w:r>
+        <w:rPr>
+          <w:rFonts w:hint="eastAsia"/>
+        </w:rPr>
+        <w:t>权重，小于</w:t>
+      </w:r>
+      <w:r>
+        <w:rPr>
+          <w:rFonts w:hint="eastAsia"/>
+          <w:u w:val="single"/>
+        </w:rPr>
+        <w:t>环比阈值的相反数</w:t>
+      </w:r>
+      <w:r>
+        <w:rPr>
+          <w:rFonts w:hint="eastAsia"/>
+        </w:rPr>
+        <w:t>时增加</w:t>
+      </w:r>
+      <w:r>
+        <w:rPr>
+          <w:rFonts w:ascii="宋体" w:eastAsia="宋体" w:hAnsi="宋体" w:cs="宋体" w:hint="eastAsia"/>
+          <w:color w:val="00B050"/>
+        </w:rPr>
+        <w:t>绿色</w:t>
+      </w:r>
+      <w:r>
+        <w:rPr>
+          <w:rFonts w:hint="eastAsia"/>
+        </w:rPr>
+        <w:t>权重</w:t>
+      </w:r>
+      <w:r>
+        <w:rPr>
+          <w:rFonts w:hint="eastAsia"/>
+        </w:rPr>
+        <w:t>。</w:t>
+      </w:r>
+    </w:p>
+    <w:p>
+      <w:pPr>
+        <w:pStyle w:val="ListParagraph"/>
+        <w:numPr>
+          <w:ilvl w:val="0"/>
+          <w:numId w:val="13"/>
+        </w:numPr>
+        <w:rPr>
+          <w:rFonts w:hint="eastAsia"/>
+        </w:rPr>
+      </w:pPr>
+      <w:r>
+        <w:rPr>
+          <w:rFonts w:hint="eastAsia"/>
+        </w:rPr>
+        <w:t>按月显示时：</w:t>
+      </w:r>
+    </w:p>
+    <w:p>
+      <w:pPr>
+        <w:pStyle w:val="ListParagraph"/>
+        <w:numPr>
+          <w:ilvl w:val="0"/>
+          <w:numId w:val="16"/>
+        </w:numPr>
+        <w:rPr>
+          <w:rFonts w:hint="eastAsia"/>
+        </w:rPr>
+      </w:pPr>
+      <w:r>
+        <w:rPr>
+          <w:rFonts w:hint="eastAsia"/>
+        </w:rPr>
+        <w:t>勾选“只按日显示”的营销字段数据不考虑；</w:t>
+      </w:r>
+    </w:p>
+    <w:p>
+      <w:pPr>
+        <w:pStyle w:val="ListParagraph"/>
+        <w:numPr>
+          <w:ilvl w:val="0"/>
+          <w:numId w:val="16"/>
+        </w:numPr>
+        <w:rPr>
+          <w:rFonts w:hint="eastAsia"/>
+        </w:rPr>
+      </w:pPr>
+      <w:r>
+        <w:rPr>
+          <w:rFonts w:hint="eastAsia"/>
+        </w:rPr>
+        <w:t>未勾选“只按日显示”的增值类营销字段数据环比</w:t>
+      </w:r>
+      <w:r>
+        <w:t>/</w:t>
+      </w:r>
+      <w:r>
+        <w:rPr>
+          <w:rFonts w:hint="eastAsia"/>
+          <w:u w:val="single"/>
+        </w:rPr>
+        <w:t>同比数值大于环比</w:t>
+      </w:r>
+      <w:r>
+        <w:rPr>
+          <w:u w:val="single"/>
+        </w:rPr>
+        <w:t>/</w:t>
+      </w:r>
+      <w:r>
+        <w:rPr>
+          <w:rFonts w:hint="eastAsia"/>
+          <w:u w:val="single"/>
+        </w:rPr>
+        <w:t>同比</w:t>
+      </w:r>
+      <w:r>
+        <w:rPr>
+          <w:rFonts w:ascii="MS Mincho" w:eastAsia="MS Mincho" w:hAnsi="MS Mincho" w:cs="MS Mincho" w:hint="eastAsia"/>
+          <w:u w:val="single"/>
+        </w:rPr>
+        <w:t>‍</w:t>
+      </w:r>
+      <w:r>
+        <w:rPr>
+          <w:rFonts w:ascii="宋体" w:eastAsia="宋体" w:hAnsi="宋体" w:cs="宋体" w:hint="eastAsia"/>
+          <w:u w:val="single"/>
+        </w:rPr>
+        <w:t>阈值</w:t>
+      </w:r>
+      <w:r>
+        <w:rPr>
+          <w:rFonts w:ascii="宋体" w:eastAsia="宋体" w:hAnsi="宋体" w:cs="宋体" w:hint="eastAsia"/>
+        </w:rPr>
+        <w:t>时增加</w:t>
+      </w:r>
+      <w:r>
+        <w:rPr>
+          <w:rFonts w:ascii="宋体" w:eastAsia="宋体" w:hAnsi="宋体" w:cs="宋体" w:hint="eastAsia"/>
+          <w:color w:val="00B050"/>
+        </w:rPr>
+        <w:t>绿色</w:t>
+      </w:r>
+      <w:r>
+        <w:rPr>
+          <w:rFonts w:ascii="宋体" w:eastAsia="宋体" w:hAnsi="宋体" w:cs="宋体" w:hint="eastAsia"/>
+        </w:rPr>
+        <w:t>权重</w:t>
+      </w:r>
+      <w:r>
+        <w:rPr>
+          <w:rFonts w:ascii="宋体" w:eastAsia="宋体" w:hAnsi="宋体" w:cs="宋体" w:hint="eastAsia"/>
+        </w:rPr>
+        <w:t>，</w:t>
+      </w:r>
+      <w:r>
+        <w:rPr>
+          <w:rFonts w:ascii="宋体" w:eastAsia="宋体" w:hAnsi="宋体" w:cs="宋体" w:hint="eastAsia"/>
+          <w:u w:val="single"/>
+        </w:rPr>
+        <w:t>小于环比</w:t>
+      </w:r>
+      <w:r>
+        <w:rPr>
+          <w:u w:val="single"/>
+        </w:rPr>
+        <w:t>/</w:t>
+      </w:r>
+      <w:r>
+        <w:rPr>
+          <w:rFonts w:hint="eastAsia"/>
+          <w:u w:val="single"/>
+        </w:rPr>
+        <w:t>同比</w:t>
+      </w:r>
+      <w:r>
+        <w:rPr>
+          <w:rFonts w:ascii="MS Mincho" w:eastAsia="MS Mincho" w:hAnsi="MS Mincho" w:cs="MS Mincho" w:hint="eastAsia"/>
+          <w:u w:val="single"/>
+        </w:rPr>
+        <w:t>‍</w:t>
+      </w:r>
+      <w:r>
+        <w:rPr>
+          <w:rFonts w:ascii="宋体" w:eastAsia="宋体" w:hAnsi="宋体" w:cs="宋体" w:hint="eastAsia"/>
+          <w:u w:val="single"/>
+        </w:rPr>
+        <w:t>阈值的相反数</w:t>
+      </w:r>
+      <w:r>
+        <w:rPr>
+          <w:rFonts w:ascii="宋体" w:eastAsia="宋体" w:hAnsi="宋体" w:cs="宋体" w:hint="eastAsia"/>
+        </w:rPr>
+        <w:t>时增加</w:t>
+      </w:r>
+      <w:r>
+        <w:rPr>
+          <w:rFonts w:hint="eastAsia"/>
+          <w:color w:val="FF0000"/>
+        </w:rPr>
+        <w:t>红色</w:t>
+      </w:r>
+      <w:r>
+        <w:rPr>
+          <w:rFonts w:ascii="宋体" w:eastAsia="宋体" w:hAnsi="宋体" w:cs="宋体" w:hint="eastAsia"/>
+        </w:rPr>
+        <w:t>权重</w:t>
+      </w:r>
+      <w:r>
+        <w:rPr>
+          <w:rFonts w:ascii="宋体" w:eastAsia="宋体" w:hAnsi="宋体" w:cs="宋体" w:hint="eastAsia"/>
+        </w:rPr>
+        <w:t>；</w:t>
+      </w:r>
+    </w:p>
+    <w:p>
+      <w:pPr>
+        <w:pStyle w:val="ListParagraph"/>
+        <w:numPr>
+          <w:ilvl w:val="0"/>
+          <w:numId w:val="16"/>
+        </w:numPr>
+      </w:pPr>
+      <w:r>
+        <w:rPr>
+          <w:rFonts w:hint="eastAsia"/>
+        </w:rPr>
+        <w:t>未勾选“只按日显示”的减值类营销字段数据环比</w:t>
+      </w:r>
+      <w:r>
+        <w:t>/</w:t>
+      </w:r>
+      <w:r>
+        <w:rPr>
+          <w:rFonts w:hint="eastAsia"/>
+        </w:rPr>
+        <w:t>同比</w:t>
+      </w:r>
+      <w:r>
+        <w:rPr>
+          <w:rFonts w:ascii="MS Mincho" w:eastAsia="MS Mincho" w:hAnsi="MS Mincho" w:cs="MS Mincho" w:hint="eastAsia"/>
+        </w:rPr>
+        <w:t>‍</w:t>
+      </w:r>
+      <w:r>
+        <w:rPr>
+          <w:rFonts w:ascii="宋体" w:eastAsia="宋体" w:hAnsi="宋体" w:cs="宋体" w:hint="eastAsia"/>
+          <w:u w:val="single"/>
+        </w:rPr>
+        <w:t>数值大于环比</w:t>
+      </w:r>
+      <w:r>
+        <w:rPr>
+          <w:u w:val="single"/>
+        </w:rPr>
+        <w:t>/</w:t>
+      </w:r>
+      <w:r>
+        <w:rPr>
+          <w:rFonts w:hint="eastAsia"/>
+          <w:u w:val="single"/>
+        </w:rPr>
+        <w:t>同比</w:t>
+      </w:r>
+      <w:r>
+        <w:rPr>
+          <w:rFonts w:ascii="MS Mincho" w:eastAsia="MS Mincho" w:hAnsi="MS Mincho" w:cs="MS Mincho" w:hint="eastAsia"/>
+          <w:u w:val="single"/>
+        </w:rPr>
+        <w:t>‍</w:t>
+      </w:r>
+      <w:r>
+        <w:rPr>
+          <w:rFonts w:ascii="宋体" w:eastAsia="宋体" w:hAnsi="宋体" w:cs="宋体" w:hint="eastAsia"/>
+          <w:u w:val="single"/>
+        </w:rPr>
+        <w:t>阈值</w:t>
+      </w:r>
+      <w:r>
+        <w:rPr>
+          <w:rFonts w:ascii="宋体" w:eastAsia="宋体" w:hAnsi="宋体" w:cs="宋体" w:hint="eastAsia"/>
+        </w:rPr>
+        <w:t>时增加</w:t>
+      </w:r>
+      <w:r>
+        <w:rPr>
+          <w:rFonts w:hint="eastAsia"/>
+          <w:color w:val="FF0000"/>
+        </w:rPr>
+        <w:t>红色</w:t>
+      </w:r>
+      <w:r>
+        <w:rPr>
+          <w:rFonts w:ascii="宋体" w:eastAsia="宋体" w:hAnsi="宋体" w:cs="宋体" w:hint="eastAsia"/>
+        </w:rPr>
+        <w:t>权重</w:t>
+      </w:r>
+      <w:r>
+        <w:rPr>
+          <w:rFonts w:ascii="宋体" w:eastAsia="宋体" w:hAnsi="宋体" w:cs="宋体" w:hint="eastAsia"/>
+        </w:rPr>
+        <w:t>，</w:t>
+      </w:r>
+      <w:r>
+        <w:rPr>
+          <w:rFonts w:ascii="宋体" w:eastAsia="宋体" w:hAnsi="宋体" w:cs="宋体" w:hint="eastAsia"/>
+          <w:u w:val="single"/>
+        </w:rPr>
+        <w:t>小于环比</w:t>
+      </w:r>
+      <w:r>
+        <w:rPr>
+          <w:u w:val="single"/>
+        </w:rPr>
+        <w:t>/</w:t>
+      </w:r>
+      <w:r>
+        <w:rPr>
+          <w:rFonts w:hint="eastAsia"/>
+          <w:u w:val="single"/>
+        </w:rPr>
+        <w:t>同比</w:t>
+      </w:r>
+      <w:r>
+        <w:rPr>
+          <w:rFonts w:ascii="MS Mincho" w:eastAsia="MS Mincho" w:hAnsi="MS Mincho" w:cs="MS Mincho" w:hint="eastAsia"/>
+          <w:u w:val="single"/>
+        </w:rPr>
+        <w:t>‍</w:t>
+      </w:r>
+      <w:r>
+        <w:rPr>
+          <w:rFonts w:ascii="宋体" w:eastAsia="宋体" w:hAnsi="宋体" w:cs="宋体" w:hint="eastAsia"/>
+          <w:u w:val="single"/>
+        </w:rPr>
+        <w:t>阈值的相反数</w:t>
+      </w:r>
+      <w:r>
+        <w:rPr>
+          <w:rFonts w:ascii="宋体" w:eastAsia="宋体" w:hAnsi="宋体" w:cs="宋体" w:hint="eastAsia"/>
+        </w:rPr>
+        <w:t>时增加</w:t>
+      </w:r>
+      <w:r>
+        <w:rPr>
+          <w:rFonts w:ascii="宋体" w:eastAsia="宋体" w:hAnsi="宋体" w:cs="宋体" w:hint="eastAsia"/>
+          <w:color w:val="00B050"/>
+        </w:rPr>
+        <w:t>绿色</w:t>
+      </w:r>
+      <w:r>
+        <w:rPr>
+          <w:rFonts w:ascii="宋体" w:eastAsia="宋体" w:hAnsi="宋体" w:cs="宋体" w:hint="eastAsia"/>
+        </w:rPr>
+        <w:t>权重</w:t>
+      </w:r>
+      <w:r>
+        <w:rPr>
+          <w:rFonts w:ascii="宋体" w:eastAsia="宋体" w:hAnsi="宋体" w:cs="宋体" w:hint="eastAsia"/>
+        </w:rPr>
+        <w:t>。</w:t>
+      </w:r>
+    </w:p>
     <w:sectPr>
-      <w:headerReference w:type="even" r:id="rId41"/>
-      <w:headerReference w:type="default" r:id="rId42"/>
-      <w:footerReference w:type="even" r:id="rId43"/>
-      <w:footerReference w:type="default" r:id="rId44"/>
-      <w:headerReference w:type="first" r:id="rId45"/>
-      <w:footerReference w:type="first" r:id="rId46"/>
+      <w:footerReference w:type="default" r:id="rId41"/>
       <w:pgSz w:w="12240" w:h="15840"/>
       <w:pgMar w:top="1440" w:right="1440" w:bottom="1440" w:left="1440" w:header="720" w:footer="720" w:gutter="0"/>
       <w:pgNumType w:start="0"/>
@@ -7059,16 +7775,6 @@
 
 <file path=word/footer1.xml><?xml version="1.0" encoding="utf-8"?>
 <w:ftr xmlns:wpc="http://schemas.microsoft.com/office/word/2010/wordprocessingCanvas" xmlns:mc="http://schemas.openxmlformats.org/markup-compatibility/2006" xmlns:o="urn:schemas-microsoft-com:office:office" xmlns:r="http://schemas.openxmlformats.org/officeDocument/2006/relationships" xmlns:m="http://schemas.openxmlformats.org/officeDocument/2006/math" xmlns:v="urn:schemas-microsoft-com:vml" xmlns:wp14="http://schemas.microsoft.com/office/word/2010/wordprocessingDrawing" xmlns:wp="http://schemas.openxmlformats.org/drawingml/2006/wordprocessingDrawing" xmlns:w10="urn:schemas-microsoft-com:office:word" xmlns:w="http://schemas.openxmlformats.org/wordprocessingml/2006/main" xmlns:w14="http://schemas.microsoft.com/office/word/2010/wordml" xmlns:wpg="http://schemas.microsoft.com/office/word/2010/wordprocessingGroup" xmlns:wpi="http://schemas.microsoft.com/office/word/2010/wordprocessingInk" xmlns:wne="http://schemas.microsoft.com/office/word/2006/wordml" xmlns:wps="http://schemas.microsoft.com/office/word/2010/wordprocessingShape" mc:Ignorable="w14 wp14">
-  <w:p>
-    <w:pPr>
-      <w:pStyle w:val="Footer"/>
-    </w:pPr>
-  </w:p>
-</w:ftr>
-</file>
-
-<file path=word/footer2.xml><?xml version="1.0" encoding="utf-8"?>
-<w:ftr xmlns:wpc="http://schemas.microsoft.com/office/word/2010/wordprocessingCanvas" xmlns:mc="http://schemas.openxmlformats.org/markup-compatibility/2006" xmlns:o="urn:schemas-microsoft-com:office:office" xmlns:r="http://schemas.openxmlformats.org/officeDocument/2006/relationships" xmlns:m="http://schemas.openxmlformats.org/officeDocument/2006/math" xmlns:v="urn:schemas-microsoft-com:vml" xmlns:wp14="http://schemas.microsoft.com/office/word/2010/wordprocessingDrawing" xmlns:wp="http://schemas.openxmlformats.org/drawingml/2006/wordprocessingDrawing" xmlns:w10="urn:schemas-microsoft-com:office:word" xmlns:w="http://schemas.openxmlformats.org/wordprocessingml/2006/main" xmlns:w14="http://schemas.microsoft.com/office/word/2010/wordml" xmlns:wpg="http://schemas.microsoft.com/office/word/2010/wordprocessingGroup" xmlns:wpi="http://schemas.microsoft.com/office/word/2010/wordprocessingInk" xmlns:wne="http://schemas.microsoft.com/office/word/2006/wordml" xmlns:wps="http://schemas.microsoft.com/office/word/2010/wordprocessingShape" mc:Ignorable="w14 wp14">
   <w:sdt>
     <w:sdtPr>
       <w:id w:val="222569581"/>
@@ -7077,7 +7783,6 @@
         <w:docPartUnique/>
       </w:docPartObj>
     </w:sdtPr>
-    <w:sdtEndPr/>
     <w:sdtContent>
       <w:sdt>
         <w:sdtPr>
@@ -7087,7 +7792,6 @@
             <w:docPartUnique/>
           </w:docPartObj>
         </w:sdtPr>
-        <w:sdtEndPr/>
         <w:sdtContent>
           <w:p>
             <w:pPr>
@@ -7128,7 +7832,7 @@
                 <w:bCs/>
                 <w:noProof/>
               </w:rPr>
-              <w:t>1</w:t>
+              <w:t>15</w:t>
             </w:r>
             <w:r>
               <w:rPr>
@@ -7173,7 +7877,7 @@
                 <w:bCs/>
                 <w:noProof/>
               </w:rPr>
-              <w:t>14</w:t>
+              <w:t>15</w:t>
             </w:r>
             <w:r>
               <w:rPr>
@@ -7197,16 +7901,6 @@
 </w:ftr>
 </file>
 
-<file path=word/footer3.xml><?xml version="1.0" encoding="utf-8"?>
-<w:ftr xmlns:wpc="http://schemas.microsoft.com/office/word/2010/wordprocessingCanvas" xmlns:mc="http://schemas.openxmlformats.org/markup-compatibility/2006" xmlns:o="urn:schemas-microsoft-com:office:office" xmlns:r="http://schemas.openxmlformats.org/officeDocument/2006/relationships" xmlns:m="http://schemas.openxmlformats.org/officeDocument/2006/math" xmlns:v="urn:schemas-microsoft-com:vml" xmlns:wp14="http://schemas.microsoft.com/office/word/2010/wordprocessingDrawing" xmlns:wp="http://schemas.openxmlformats.org/drawingml/2006/wordprocessingDrawing" xmlns:w10="urn:schemas-microsoft-com:office:word" xmlns:w="http://schemas.openxmlformats.org/wordprocessingml/2006/main" xmlns:w14="http://schemas.microsoft.com/office/word/2010/wordml" xmlns:wpg="http://schemas.microsoft.com/office/word/2010/wordprocessingGroup" xmlns:wpi="http://schemas.microsoft.com/office/word/2010/wordprocessingInk" xmlns:wne="http://schemas.microsoft.com/office/word/2006/wordml" xmlns:wps="http://schemas.microsoft.com/office/word/2010/wordprocessingShape" mc:Ignorable="w14 wp14">
-  <w:p>
-    <w:pPr>
-      <w:pStyle w:val="Footer"/>
-    </w:pPr>
-  </w:p>
-</w:ftr>
-</file>
-
 <file path=word/footnotes.xml><?xml version="1.0" encoding="utf-8"?>
 <w:footnotes xmlns:wpc="http://schemas.microsoft.com/office/word/2010/wordprocessingCanvas" xmlns:mc="http://schemas.openxmlformats.org/markup-compatibility/2006" xmlns:o="urn:schemas-microsoft-com:office:office" xmlns:r="http://schemas.openxmlformats.org/officeDocument/2006/relationships" xmlns:m="http://schemas.openxmlformats.org/officeDocument/2006/math" xmlns:v="urn:schemas-microsoft-com:vml" xmlns:wp14="http://schemas.microsoft.com/office/word/2010/wordprocessingDrawing" xmlns:wp="http://schemas.openxmlformats.org/drawingml/2006/wordprocessingDrawing" xmlns:w10="urn:schemas-microsoft-com:office:word" xmlns:w="http://schemas.openxmlformats.org/wordprocessingml/2006/main" xmlns:w14="http://schemas.microsoft.com/office/word/2010/wordml" xmlns:wpg="http://schemas.microsoft.com/office/word/2010/wordprocessingGroup" xmlns:wpi="http://schemas.microsoft.com/office/word/2010/wordprocessingInk" xmlns:wne="http://schemas.microsoft.com/office/word/2006/wordml" xmlns:wps="http://schemas.microsoft.com/office/word/2010/wordprocessingShape" mc:Ignorable="w14 wp14">
   <w:footnote w:type="separator" w:id="-1">
@@ -7230,36 +7924,6 @@
     </w:p>
   </w:footnote>
 </w:footnotes>
-</file>
-
-<file path=word/header1.xml><?xml version="1.0" encoding="utf-8"?>
-<w:hdr xmlns:wpc="http://schemas.microsoft.com/office/word/2010/wordprocessingCanvas" xmlns:mc="http://schemas.openxmlformats.org/markup-compatibility/2006" xmlns:o="urn:schemas-microsoft-com:office:office" xmlns:r="http://schemas.openxmlformats.org/officeDocument/2006/relationships" xmlns:m="http://schemas.openxmlformats.org/officeDocument/2006/math" xmlns:v="urn:schemas-microsoft-com:vml" xmlns:wp14="http://schemas.microsoft.com/office/word/2010/wordprocessingDrawing" xmlns:wp="http://schemas.openxmlformats.org/drawingml/2006/wordprocessingDrawing" xmlns:w10="urn:schemas-microsoft-com:office:word" xmlns:w="http://schemas.openxmlformats.org/wordprocessingml/2006/main" xmlns:w14="http://schemas.microsoft.com/office/word/2010/wordml" xmlns:wpg="http://schemas.microsoft.com/office/word/2010/wordprocessingGroup" xmlns:wpi="http://schemas.microsoft.com/office/word/2010/wordprocessingInk" xmlns:wne="http://schemas.microsoft.com/office/word/2006/wordml" xmlns:wps="http://schemas.microsoft.com/office/word/2010/wordprocessingShape" mc:Ignorable="w14 wp14">
-  <w:p>
-    <w:pPr>
-      <w:pStyle w:val="Header"/>
-    </w:pPr>
-  </w:p>
-</w:hdr>
-</file>
-
-<file path=word/header2.xml><?xml version="1.0" encoding="utf-8"?>
-<w:hdr xmlns:wpc="http://schemas.microsoft.com/office/word/2010/wordprocessingCanvas" xmlns:mc="http://schemas.openxmlformats.org/markup-compatibility/2006" xmlns:o="urn:schemas-microsoft-com:office:office" xmlns:r="http://schemas.openxmlformats.org/officeDocument/2006/relationships" xmlns:m="http://schemas.openxmlformats.org/officeDocument/2006/math" xmlns:v="urn:schemas-microsoft-com:vml" xmlns:wp14="http://schemas.microsoft.com/office/word/2010/wordprocessingDrawing" xmlns:wp="http://schemas.openxmlformats.org/drawingml/2006/wordprocessingDrawing" xmlns:w10="urn:schemas-microsoft-com:office:word" xmlns:w="http://schemas.openxmlformats.org/wordprocessingml/2006/main" xmlns:w14="http://schemas.microsoft.com/office/word/2010/wordml" xmlns:wpg="http://schemas.microsoft.com/office/word/2010/wordprocessingGroup" xmlns:wpi="http://schemas.microsoft.com/office/word/2010/wordprocessingInk" xmlns:wne="http://schemas.microsoft.com/office/word/2006/wordml" xmlns:wps="http://schemas.microsoft.com/office/word/2010/wordprocessingShape" mc:Ignorable="w14 wp14">
-  <w:p>
-    <w:pPr>
-      <w:pStyle w:val="Header"/>
-    </w:pPr>
-  </w:p>
-</w:hdr>
-</file>
-
-<file path=word/header3.xml><?xml version="1.0" encoding="utf-8"?>
-<w:hdr xmlns:wpc="http://schemas.microsoft.com/office/word/2010/wordprocessingCanvas" xmlns:mc="http://schemas.openxmlformats.org/markup-compatibility/2006" xmlns:o="urn:schemas-microsoft-com:office:office" xmlns:r="http://schemas.openxmlformats.org/officeDocument/2006/relationships" xmlns:m="http://schemas.openxmlformats.org/officeDocument/2006/math" xmlns:v="urn:schemas-microsoft-com:vml" xmlns:wp14="http://schemas.microsoft.com/office/word/2010/wordprocessingDrawing" xmlns:wp="http://schemas.openxmlformats.org/drawingml/2006/wordprocessingDrawing" xmlns:w10="urn:schemas-microsoft-com:office:word" xmlns:w="http://schemas.openxmlformats.org/wordprocessingml/2006/main" xmlns:w14="http://schemas.microsoft.com/office/word/2010/wordml" xmlns:wpg="http://schemas.microsoft.com/office/word/2010/wordprocessingGroup" xmlns:wpi="http://schemas.microsoft.com/office/word/2010/wordprocessingInk" xmlns:wne="http://schemas.microsoft.com/office/word/2006/wordml" xmlns:wps="http://schemas.microsoft.com/office/word/2010/wordprocessingShape" mc:Ignorable="w14 wp14">
-  <w:p>
-    <w:pPr>
-      <w:pStyle w:val="Header"/>
-    </w:pPr>
-  </w:p>
-</w:hdr>
 </file>
 
 <file path=word/numbering.xml><?xml version="1.0" encoding="utf-8"?>
@@ -7354,6 +8018,95 @@
     </w:lvl>
   </w:abstractNum>
   <w:abstractNum w:abstractNumId="1">
+    <w:nsid w:val="09400DB0"/>
+    <w:multiLevelType w:val="hybridMultilevel"/>
+    <w:tmpl w:val="A560F430"/>
+    <w:lvl w:ilvl="0" w:tplc="04090015">
+      <w:start w:val="1"/>
+      <w:numFmt w:val="upperLetter"/>
+      <w:lvlText w:val="%1."/>
+      <w:lvlJc w:val="left"/>
+      <w:pPr>
+        <w:ind w:left="1620" w:hanging="360"/>
+      </w:pPr>
+      <w:rPr>
+        <w:rFonts w:hint="default"/>
+      </w:rPr>
+    </w:lvl>
+    <w:lvl w:ilvl="1" w:tplc="04090019" w:tentative="1">
+      <w:start w:val="1"/>
+      <w:numFmt w:val="lowerLetter"/>
+      <w:lvlText w:val="%2."/>
+      <w:lvlJc w:val="left"/>
+      <w:pPr>
+        <w:ind w:left="2340" w:hanging="360"/>
+      </w:pPr>
+    </w:lvl>
+    <w:lvl w:ilvl="2" w:tplc="0409001B" w:tentative="1">
+      <w:start w:val="1"/>
+      <w:numFmt w:val="lowerRoman"/>
+      <w:lvlText w:val="%3."/>
+      <w:lvlJc w:val="right"/>
+      <w:pPr>
+        <w:ind w:left="3060" w:hanging="180"/>
+      </w:pPr>
+    </w:lvl>
+    <w:lvl w:ilvl="3" w:tplc="0409000F" w:tentative="1">
+      <w:start w:val="1"/>
+      <w:numFmt w:val="decimal"/>
+      <w:lvlText w:val="%4."/>
+      <w:lvlJc w:val="left"/>
+      <w:pPr>
+        <w:ind w:left="3780" w:hanging="360"/>
+      </w:pPr>
+    </w:lvl>
+    <w:lvl w:ilvl="4" w:tplc="04090019" w:tentative="1">
+      <w:start w:val="1"/>
+      <w:numFmt w:val="lowerLetter"/>
+      <w:lvlText w:val="%5."/>
+      <w:lvlJc w:val="left"/>
+      <w:pPr>
+        <w:ind w:left="4500" w:hanging="360"/>
+      </w:pPr>
+    </w:lvl>
+    <w:lvl w:ilvl="5" w:tplc="0409001B" w:tentative="1">
+      <w:start w:val="1"/>
+      <w:numFmt w:val="lowerRoman"/>
+      <w:lvlText w:val="%6."/>
+      <w:lvlJc w:val="right"/>
+      <w:pPr>
+        <w:ind w:left="5220" w:hanging="180"/>
+      </w:pPr>
+    </w:lvl>
+    <w:lvl w:ilvl="6" w:tplc="0409000F" w:tentative="1">
+      <w:start w:val="1"/>
+      <w:numFmt w:val="decimal"/>
+      <w:lvlText w:val="%7."/>
+      <w:lvlJc w:val="left"/>
+      <w:pPr>
+        <w:ind w:left="5940" w:hanging="360"/>
+      </w:pPr>
+    </w:lvl>
+    <w:lvl w:ilvl="7" w:tplc="04090019" w:tentative="1">
+      <w:start w:val="1"/>
+      <w:numFmt w:val="lowerLetter"/>
+      <w:lvlText w:val="%8."/>
+      <w:lvlJc w:val="left"/>
+      <w:pPr>
+        <w:ind w:left="6660" w:hanging="360"/>
+      </w:pPr>
+    </w:lvl>
+    <w:lvl w:ilvl="8" w:tplc="0409001B" w:tentative="1">
+      <w:start w:val="1"/>
+      <w:numFmt w:val="lowerRoman"/>
+      <w:lvlText w:val="%9."/>
+      <w:lvlJc w:val="right"/>
+      <w:pPr>
+        <w:ind w:left="7380" w:hanging="180"/>
+      </w:pPr>
+    </w:lvl>
+  </w:abstractNum>
+  <w:abstractNum w:abstractNumId="2">
     <w:nsid w:val="0B9E5DF3"/>
     <w:multiLevelType w:val="hybridMultilevel"/>
     <w:tmpl w:val="B7DA98AC"/>
@@ -7442,7 +8195,7 @@
       </w:pPr>
     </w:lvl>
   </w:abstractNum>
-  <w:abstractNum w:abstractNumId="2">
+  <w:abstractNum w:abstractNumId="3">
     <w:nsid w:val="0EC144CF"/>
     <w:multiLevelType w:val="hybridMultilevel"/>
     <w:tmpl w:val="4950D524"/>
@@ -7531,7 +8284,185 @@
       </w:pPr>
     </w:lvl>
   </w:abstractNum>
-  <w:abstractNum w:abstractNumId="3">
+  <w:abstractNum w:abstractNumId="4">
+    <w:nsid w:val="1A9459F2"/>
+    <w:multiLevelType w:val="hybridMultilevel"/>
+    <w:tmpl w:val="0A2CB2D0"/>
+    <w:lvl w:ilvl="0" w:tplc="77DC9C40">
+      <w:start w:val="1"/>
+      <w:numFmt w:val="decimal"/>
+      <w:lvlText w:val="(%1)"/>
+      <w:lvlJc w:val="left"/>
+      <w:pPr>
+        <w:ind w:left="1260" w:hanging="360"/>
+      </w:pPr>
+      <w:rPr>
+        <w:rFonts w:asciiTheme="minorHAnsi" w:eastAsiaTheme="minorEastAsia" w:hAnsiTheme="minorHAnsi" w:cstheme="minorBidi"/>
+      </w:rPr>
+    </w:lvl>
+    <w:lvl w:ilvl="1" w:tplc="04090019" w:tentative="1">
+      <w:start w:val="1"/>
+      <w:numFmt w:val="lowerLetter"/>
+      <w:lvlText w:val="%2."/>
+      <w:lvlJc w:val="left"/>
+      <w:pPr>
+        <w:ind w:left="1980" w:hanging="360"/>
+      </w:pPr>
+    </w:lvl>
+    <w:lvl w:ilvl="2" w:tplc="0409001B" w:tentative="1">
+      <w:start w:val="1"/>
+      <w:numFmt w:val="lowerRoman"/>
+      <w:lvlText w:val="%3."/>
+      <w:lvlJc w:val="right"/>
+      <w:pPr>
+        <w:ind w:left="2700" w:hanging="180"/>
+      </w:pPr>
+    </w:lvl>
+    <w:lvl w:ilvl="3" w:tplc="0409000F" w:tentative="1">
+      <w:start w:val="1"/>
+      <w:numFmt w:val="decimal"/>
+      <w:lvlText w:val="%4."/>
+      <w:lvlJc w:val="left"/>
+      <w:pPr>
+        <w:ind w:left="3420" w:hanging="360"/>
+      </w:pPr>
+    </w:lvl>
+    <w:lvl w:ilvl="4" w:tplc="04090019" w:tentative="1">
+      <w:start w:val="1"/>
+      <w:numFmt w:val="lowerLetter"/>
+      <w:lvlText w:val="%5."/>
+      <w:lvlJc w:val="left"/>
+      <w:pPr>
+        <w:ind w:left="4140" w:hanging="360"/>
+      </w:pPr>
+    </w:lvl>
+    <w:lvl w:ilvl="5" w:tplc="0409001B" w:tentative="1">
+      <w:start w:val="1"/>
+      <w:numFmt w:val="lowerRoman"/>
+      <w:lvlText w:val="%6."/>
+      <w:lvlJc w:val="right"/>
+      <w:pPr>
+        <w:ind w:left="4860" w:hanging="180"/>
+      </w:pPr>
+    </w:lvl>
+    <w:lvl w:ilvl="6" w:tplc="0409000F" w:tentative="1">
+      <w:start w:val="1"/>
+      <w:numFmt w:val="decimal"/>
+      <w:lvlText w:val="%7."/>
+      <w:lvlJc w:val="left"/>
+      <w:pPr>
+        <w:ind w:left="5580" w:hanging="360"/>
+      </w:pPr>
+    </w:lvl>
+    <w:lvl w:ilvl="7" w:tplc="04090019" w:tentative="1">
+      <w:start w:val="1"/>
+      <w:numFmt w:val="lowerLetter"/>
+      <w:lvlText w:val="%8."/>
+      <w:lvlJc w:val="left"/>
+      <w:pPr>
+        <w:ind w:left="6300" w:hanging="360"/>
+      </w:pPr>
+    </w:lvl>
+    <w:lvl w:ilvl="8" w:tplc="0409001B" w:tentative="1">
+      <w:start w:val="1"/>
+      <w:numFmt w:val="lowerRoman"/>
+      <w:lvlText w:val="%9."/>
+      <w:lvlJc w:val="right"/>
+      <w:pPr>
+        <w:ind w:left="7020" w:hanging="180"/>
+      </w:pPr>
+    </w:lvl>
+  </w:abstractNum>
+  <w:abstractNum w:abstractNumId="5">
+    <w:nsid w:val="207152F3"/>
+    <w:multiLevelType w:val="hybridMultilevel"/>
+    <w:tmpl w:val="BA8E6F22"/>
+    <w:lvl w:ilvl="0" w:tplc="AD2E4A7A">
+      <w:start w:val="1"/>
+      <w:numFmt w:val="decimal"/>
+      <w:lvlText w:val="%1."/>
+      <w:lvlJc w:val="left"/>
+      <w:pPr>
+        <w:ind w:left="994" w:hanging="360"/>
+      </w:pPr>
+      <w:rPr>
+        <w:rFonts w:hint="default"/>
+      </w:rPr>
+    </w:lvl>
+    <w:lvl w:ilvl="1" w:tplc="04090019" w:tentative="1">
+      <w:start w:val="1"/>
+      <w:numFmt w:val="lowerLetter"/>
+      <w:lvlText w:val="%2."/>
+      <w:lvlJc w:val="left"/>
+      <w:pPr>
+        <w:ind w:left="1714" w:hanging="360"/>
+      </w:pPr>
+    </w:lvl>
+    <w:lvl w:ilvl="2" w:tplc="0409001B" w:tentative="1">
+      <w:start w:val="1"/>
+      <w:numFmt w:val="lowerRoman"/>
+      <w:lvlText w:val="%3."/>
+      <w:lvlJc w:val="right"/>
+      <w:pPr>
+        <w:ind w:left="2434" w:hanging="180"/>
+      </w:pPr>
+    </w:lvl>
+    <w:lvl w:ilvl="3" w:tplc="0409000F" w:tentative="1">
+      <w:start w:val="1"/>
+      <w:numFmt w:val="decimal"/>
+      <w:lvlText w:val="%4."/>
+      <w:lvlJc w:val="left"/>
+      <w:pPr>
+        <w:ind w:left="3154" w:hanging="360"/>
+      </w:pPr>
+    </w:lvl>
+    <w:lvl w:ilvl="4" w:tplc="04090019" w:tentative="1">
+      <w:start w:val="1"/>
+      <w:numFmt w:val="lowerLetter"/>
+      <w:lvlText w:val="%5."/>
+      <w:lvlJc w:val="left"/>
+      <w:pPr>
+        <w:ind w:left="3874" w:hanging="360"/>
+      </w:pPr>
+    </w:lvl>
+    <w:lvl w:ilvl="5" w:tplc="0409001B" w:tentative="1">
+      <w:start w:val="1"/>
+      <w:numFmt w:val="lowerRoman"/>
+      <w:lvlText w:val="%6."/>
+      <w:lvlJc w:val="right"/>
+      <w:pPr>
+        <w:ind w:left="4594" w:hanging="180"/>
+      </w:pPr>
+    </w:lvl>
+    <w:lvl w:ilvl="6" w:tplc="0409000F" w:tentative="1">
+      <w:start w:val="1"/>
+      <w:numFmt w:val="decimal"/>
+      <w:lvlText w:val="%7."/>
+      <w:lvlJc w:val="left"/>
+      <w:pPr>
+        <w:ind w:left="5314" w:hanging="360"/>
+      </w:pPr>
+    </w:lvl>
+    <w:lvl w:ilvl="7" w:tplc="04090019" w:tentative="1">
+      <w:start w:val="1"/>
+      <w:numFmt w:val="lowerLetter"/>
+      <w:lvlText w:val="%8."/>
+      <w:lvlJc w:val="left"/>
+      <w:pPr>
+        <w:ind w:left="6034" w:hanging="360"/>
+      </w:pPr>
+    </w:lvl>
+    <w:lvl w:ilvl="8" w:tplc="0409001B" w:tentative="1">
+      <w:start w:val="1"/>
+      <w:numFmt w:val="lowerRoman"/>
+      <w:lvlText w:val="%9."/>
+      <w:lvlJc w:val="right"/>
+      <w:pPr>
+        <w:ind w:left="6754" w:hanging="180"/>
+      </w:pPr>
+    </w:lvl>
+  </w:abstractNum>
+  <w:abstractNum w:abstractNumId="6">
     <w:nsid w:val="2E5B1B28"/>
     <w:multiLevelType w:val="hybridMultilevel"/>
     <w:tmpl w:val="5C4E84DC"/>
@@ -7620,7 +8551,7 @@
       </w:pPr>
     </w:lvl>
   </w:abstractNum>
-  <w:abstractNum w:abstractNumId="4">
+  <w:abstractNum w:abstractNumId="7">
     <w:nsid w:val="34142B89"/>
     <w:multiLevelType w:val="hybridMultilevel"/>
     <w:tmpl w:val="41FA8A06"/>
@@ -7709,7 +8640,96 @@
       </w:pPr>
     </w:lvl>
   </w:abstractNum>
-  <w:abstractNum w:abstractNumId="5">
+  <w:abstractNum w:abstractNumId="8">
+    <w:nsid w:val="392804D2"/>
+    <w:multiLevelType w:val="hybridMultilevel"/>
+    <w:tmpl w:val="B1AA7B4E"/>
+    <w:lvl w:ilvl="0" w:tplc="6F86F9A4">
+      <w:start w:val="1"/>
+      <w:numFmt w:val="lowerLetter"/>
+      <w:lvlText w:val="%1."/>
+      <w:lvlJc w:val="left"/>
+      <w:pPr>
+        <w:ind w:left="1980" w:hanging="360"/>
+      </w:pPr>
+      <w:rPr>
+        <w:rFonts w:asciiTheme="minorHAnsi" w:eastAsiaTheme="minorEastAsia" w:hAnsiTheme="minorHAnsi" w:cstheme="minorBidi" w:hint="default"/>
+      </w:rPr>
+    </w:lvl>
+    <w:lvl w:ilvl="1" w:tplc="04090019" w:tentative="1">
+      <w:start w:val="1"/>
+      <w:numFmt w:val="lowerLetter"/>
+      <w:lvlText w:val="%2."/>
+      <w:lvlJc w:val="left"/>
+      <w:pPr>
+        <w:ind w:left="2700" w:hanging="360"/>
+      </w:pPr>
+    </w:lvl>
+    <w:lvl w:ilvl="2" w:tplc="0409001B" w:tentative="1">
+      <w:start w:val="1"/>
+      <w:numFmt w:val="lowerRoman"/>
+      <w:lvlText w:val="%3."/>
+      <w:lvlJc w:val="right"/>
+      <w:pPr>
+        <w:ind w:left="3420" w:hanging="180"/>
+      </w:pPr>
+    </w:lvl>
+    <w:lvl w:ilvl="3" w:tplc="0409000F" w:tentative="1">
+      <w:start w:val="1"/>
+      <w:numFmt w:val="decimal"/>
+      <w:lvlText w:val="%4."/>
+      <w:lvlJc w:val="left"/>
+      <w:pPr>
+        <w:ind w:left="4140" w:hanging="360"/>
+      </w:pPr>
+    </w:lvl>
+    <w:lvl w:ilvl="4" w:tplc="04090019" w:tentative="1">
+      <w:start w:val="1"/>
+      <w:numFmt w:val="lowerLetter"/>
+      <w:lvlText w:val="%5."/>
+      <w:lvlJc w:val="left"/>
+      <w:pPr>
+        <w:ind w:left="4860" w:hanging="360"/>
+      </w:pPr>
+    </w:lvl>
+    <w:lvl w:ilvl="5" w:tplc="0409001B" w:tentative="1">
+      <w:start w:val="1"/>
+      <w:numFmt w:val="lowerRoman"/>
+      <w:lvlText w:val="%6."/>
+      <w:lvlJc w:val="right"/>
+      <w:pPr>
+        <w:ind w:left="5580" w:hanging="180"/>
+      </w:pPr>
+    </w:lvl>
+    <w:lvl w:ilvl="6" w:tplc="0409000F" w:tentative="1">
+      <w:start w:val="1"/>
+      <w:numFmt w:val="decimal"/>
+      <w:lvlText w:val="%7."/>
+      <w:lvlJc w:val="left"/>
+      <w:pPr>
+        <w:ind w:left="6300" w:hanging="360"/>
+      </w:pPr>
+    </w:lvl>
+    <w:lvl w:ilvl="7" w:tplc="04090019" w:tentative="1">
+      <w:start w:val="1"/>
+      <w:numFmt w:val="lowerLetter"/>
+      <w:lvlText w:val="%8."/>
+      <w:lvlJc w:val="left"/>
+      <w:pPr>
+        <w:ind w:left="7020" w:hanging="360"/>
+      </w:pPr>
+    </w:lvl>
+    <w:lvl w:ilvl="8" w:tplc="0409001B" w:tentative="1">
+      <w:start w:val="1"/>
+      <w:numFmt w:val="lowerRoman"/>
+      <w:lvlText w:val="%9."/>
+      <w:lvlJc w:val="right"/>
+      <w:pPr>
+        <w:ind w:left="7740" w:hanging="180"/>
+      </w:pPr>
+    </w:lvl>
+  </w:abstractNum>
+  <w:abstractNum w:abstractNumId="9">
     <w:nsid w:val="3C571414"/>
     <w:multiLevelType w:val="hybridMultilevel"/>
     <w:tmpl w:val="DC74D4BA"/>
@@ -7798,7 +8818,7 @@
       </w:pPr>
     </w:lvl>
   </w:abstractNum>
-  <w:abstractNum w:abstractNumId="6">
+  <w:abstractNum w:abstractNumId="10">
     <w:nsid w:val="4F1F25F1"/>
     <w:multiLevelType w:val="hybridMultilevel"/>
     <w:tmpl w:val="497EE444"/>
@@ -7887,7 +8907,185 @@
       </w:pPr>
     </w:lvl>
   </w:abstractNum>
-  <w:abstractNum w:abstractNumId="7">
+  <w:abstractNum w:abstractNumId="11">
+    <w:nsid w:val="5B5D4117"/>
+    <w:multiLevelType w:val="hybridMultilevel"/>
+    <w:tmpl w:val="B1AA7B4E"/>
+    <w:lvl w:ilvl="0" w:tplc="6F86F9A4">
+      <w:start w:val="1"/>
+      <w:numFmt w:val="lowerLetter"/>
+      <w:lvlText w:val="%1."/>
+      <w:lvlJc w:val="left"/>
+      <w:pPr>
+        <w:ind w:left="1980" w:hanging="360"/>
+      </w:pPr>
+      <w:rPr>
+        <w:rFonts w:asciiTheme="minorHAnsi" w:eastAsiaTheme="minorEastAsia" w:hAnsiTheme="minorHAnsi" w:cstheme="minorBidi" w:hint="default"/>
+      </w:rPr>
+    </w:lvl>
+    <w:lvl w:ilvl="1" w:tplc="04090019" w:tentative="1">
+      <w:start w:val="1"/>
+      <w:numFmt w:val="lowerLetter"/>
+      <w:lvlText w:val="%2."/>
+      <w:lvlJc w:val="left"/>
+      <w:pPr>
+        <w:ind w:left="2700" w:hanging="360"/>
+      </w:pPr>
+    </w:lvl>
+    <w:lvl w:ilvl="2" w:tplc="0409001B" w:tentative="1">
+      <w:start w:val="1"/>
+      <w:numFmt w:val="lowerRoman"/>
+      <w:lvlText w:val="%3."/>
+      <w:lvlJc w:val="right"/>
+      <w:pPr>
+        <w:ind w:left="3420" w:hanging="180"/>
+      </w:pPr>
+    </w:lvl>
+    <w:lvl w:ilvl="3" w:tplc="0409000F" w:tentative="1">
+      <w:start w:val="1"/>
+      <w:numFmt w:val="decimal"/>
+      <w:lvlText w:val="%4."/>
+      <w:lvlJc w:val="left"/>
+      <w:pPr>
+        <w:ind w:left="4140" w:hanging="360"/>
+      </w:pPr>
+    </w:lvl>
+    <w:lvl w:ilvl="4" w:tplc="04090019" w:tentative="1">
+      <w:start w:val="1"/>
+      <w:numFmt w:val="lowerLetter"/>
+      <w:lvlText w:val="%5."/>
+      <w:lvlJc w:val="left"/>
+      <w:pPr>
+        <w:ind w:left="4860" w:hanging="360"/>
+      </w:pPr>
+    </w:lvl>
+    <w:lvl w:ilvl="5" w:tplc="0409001B" w:tentative="1">
+      <w:start w:val="1"/>
+      <w:numFmt w:val="lowerRoman"/>
+      <w:lvlText w:val="%6."/>
+      <w:lvlJc w:val="right"/>
+      <w:pPr>
+        <w:ind w:left="5580" w:hanging="180"/>
+      </w:pPr>
+    </w:lvl>
+    <w:lvl w:ilvl="6" w:tplc="0409000F" w:tentative="1">
+      <w:start w:val="1"/>
+      <w:numFmt w:val="decimal"/>
+      <w:lvlText w:val="%7."/>
+      <w:lvlJc w:val="left"/>
+      <w:pPr>
+        <w:ind w:left="6300" w:hanging="360"/>
+      </w:pPr>
+    </w:lvl>
+    <w:lvl w:ilvl="7" w:tplc="04090019" w:tentative="1">
+      <w:start w:val="1"/>
+      <w:numFmt w:val="lowerLetter"/>
+      <w:lvlText w:val="%8."/>
+      <w:lvlJc w:val="left"/>
+      <w:pPr>
+        <w:ind w:left="7020" w:hanging="360"/>
+      </w:pPr>
+    </w:lvl>
+    <w:lvl w:ilvl="8" w:tplc="0409001B" w:tentative="1">
+      <w:start w:val="1"/>
+      <w:numFmt w:val="lowerRoman"/>
+      <w:lvlText w:val="%9."/>
+      <w:lvlJc w:val="right"/>
+      <w:pPr>
+        <w:ind w:left="7740" w:hanging="180"/>
+      </w:pPr>
+    </w:lvl>
+  </w:abstractNum>
+  <w:abstractNum w:abstractNumId="12">
+    <w:nsid w:val="6A0F159B"/>
+    <w:multiLevelType w:val="hybridMultilevel"/>
+    <w:tmpl w:val="B1AA7B4E"/>
+    <w:lvl w:ilvl="0" w:tplc="6F86F9A4">
+      <w:start w:val="1"/>
+      <w:numFmt w:val="lowerLetter"/>
+      <w:lvlText w:val="%1."/>
+      <w:lvlJc w:val="left"/>
+      <w:pPr>
+        <w:ind w:left="1980" w:hanging="360"/>
+      </w:pPr>
+      <w:rPr>
+        <w:rFonts w:asciiTheme="minorHAnsi" w:eastAsiaTheme="minorEastAsia" w:hAnsiTheme="minorHAnsi" w:cstheme="minorBidi" w:hint="default"/>
+      </w:rPr>
+    </w:lvl>
+    <w:lvl w:ilvl="1" w:tplc="04090019" w:tentative="1">
+      <w:start w:val="1"/>
+      <w:numFmt w:val="lowerLetter"/>
+      <w:lvlText w:val="%2."/>
+      <w:lvlJc w:val="left"/>
+      <w:pPr>
+        <w:ind w:left="2700" w:hanging="360"/>
+      </w:pPr>
+    </w:lvl>
+    <w:lvl w:ilvl="2" w:tplc="0409001B" w:tentative="1">
+      <w:start w:val="1"/>
+      <w:numFmt w:val="lowerRoman"/>
+      <w:lvlText w:val="%3."/>
+      <w:lvlJc w:val="right"/>
+      <w:pPr>
+        <w:ind w:left="3420" w:hanging="180"/>
+      </w:pPr>
+    </w:lvl>
+    <w:lvl w:ilvl="3" w:tplc="0409000F" w:tentative="1">
+      <w:start w:val="1"/>
+      <w:numFmt w:val="decimal"/>
+      <w:lvlText w:val="%4."/>
+      <w:lvlJc w:val="left"/>
+      <w:pPr>
+        <w:ind w:left="4140" w:hanging="360"/>
+      </w:pPr>
+    </w:lvl>
+    <w:lvl w:ilvl="4" w:tplc="04090019" w:tentative="1">
+      <w:start w:val="1"/>
+      <w:numFmt w:val="lowerLetter"/>
+      <w:lvlText w:val="%5."/>
+      <w:lvlJc w:val="left"/>
+      <w:pPr>
+        <w:ind w:left="4860" w:hanging="360"/>
+      </w:pPr>
+    </w:lvl>
+    <w:lvl w:ilvl="5" w:tplc="0409001B" w:tentative="1">
+      <w:start w:val="1"/>
+      <w:numFmt w:val="lowerRoman"/>
+      <w:lvlText w:val="%6."/>
+      <w:lvlJc w:val="right"/>
+      <w:pPr>
+        <w:ind w:left="5580" w:hanging="180"/>
+      </w:pPr>
+    </w:lvl>
+    <w:lvl w:ilvl="6" w:tplc="0409000F" w:tentative="1">
+      <w:start w:val="1"/>
+      <w:numFmt w:val="decimal"/>
+      <w:lvlText w:val="%7."/>
+      <w:lvlJc w:val="left"/>
+      <w:pPr>
+        <w:ind w:left="6300" w:hanging="360"/>
+      </w:pPr>
+    </w:lvl>
+    <w:lvl w:ilvl="7" w:tplc="04090019" w:tentative="1">
+      <w:start w:val="1"/>
+      <w:numFmt w:val="lowerLetter"/>
+      <w:lvlText w:val="%8."/>
+      <w:lvlJc w:val="left"/>
+      <w:pPr>
+        <w:ind w:left="7020" w:hanging="360"/>
+      </w:pPr>
+    </w:lvl>
+    <w:lvl w:ilvl="8" w:tplc="0409001B" w:tentative="1">
+      <w:start w:val="1"/>
+      <w:numFmt w:val="lowerRoman"/>
+      <w:lvlText w:val="%9."/>
+      <w:lvlJc w:val="right"/>
+      <w:pPr>
+        <w:ind w:left="7740" w:hanging="180"/>
+      </w:pPr>
+    </w:lvl>
+  </w:abstractNum>
+  <w:abstractNum w:abstractNumId="13">
     <w:nsid w:val="6ED36489"/>
     <w:multiLevelType w:val="hybridMultilevel"/>
     <w:tmpl w:val="5C4E84DC"/>
@@ -7976,7 +9174,7 @@
       </w:pPr>
     </w:lvl>
   </w:abstractNum>
-  <w:abstractNum w:abstractNumId="8">
+  <w:abstractNum w:abstractNumId="14">
     <w:nsid w:val="70ED0F81"/>
     <w:multiLevelType w:val="hybridMultilevel"/>
     <w:tmpl w:val="E8CED1AC"/>
@@ -8065,7 +9263,7 @@
       </w:pPr>
     </w:lvl>
   </w:abstractNum>
-  <w:abstractNum w:abstractNumId="9">
+  <w:abstractNum w:abstractNumId="15">
     <w:nsid w:val="72916B80"/>
     <w:multiLevelType w:val="hybridMultilevel"/>
     <w:tmpl w:val="FA145EA8"/>
@@ -8155,34 +9353,52 @@
     </w:lvl>
   </w:abstractNum>
   <w:num w:numId="1">
-    <w:abstractNumId w:val="6"/>
+    <w:abstractNumId w:val="10"/>
   </w:num>
   <w:num w:numId="2">
+    <w:abstractNumId w:val="3"/>
+  </w:num>
+  <w:num w:numId="3">
+    <w:abstractNumId w:val="13"/>
+  </w:num>
+  <w:num w:numId="4">
     <w:abstractNumId w:val="2"/>
   </w:num>
-  <w:num w:numId="3">
-    <w:abstractNumId w:val="7"/>
-  </w:num>
-  <w:num w:numId="4">
-    <w:abstractNumId w:val="1"/>
-  </w:num>
   <w:num w:numId="5">
-    <w:abstractNumId w:val="8"/>
+    <w:abstractNumId w:val="14"/>
   </w:num>
   <w:num w:numId="6">
-    <w:abstractNumId w:val="5"/>
+    <w:abstractNumId w:val="9"/>
   </w:num>
   <w:num w:numId="7">
-    <w:abstractNumId w:val="3"/>
+    <w:abstractNumId w:val="6"/>
   </w:num>
   <w:num w:numId="8">
     <w:abstractNumId w:val="0"/>
   </w:num>
   <w:num w:numId="9">
-    <w:abstractNumId w:val="9"/>
+    <w:abstractNumId w:val="15"/>
   </w:num>
   <w:num w:numId="10">
+    <w:abstractNumId w:val="7"/>
+  </w:num>
+  <w:num w:numId="11">
+    <w:abstractNumId w:val="5"/>
+  </w:num>
+  <w:num w:numId="12">
     <w:abstractNumId w:val="4"/>
+  </w:num>
+  <w:num w:numId="13">
+    <w:abstractNumId w:val="1"/>
+  </w:num>
+  <w:num w:numId="14">
+    <w:abstractNumId w:val="12"/>
+  </w:num>
+  <w:num w:numId="15">
+    <w:abstractNumId w:val="11"/>
+  </w:num>
+  <w:num w:numId="16">
+    <w:abstractNumId w:val="8"/>
   </w:num>
 </w:numbering>
 </file>
@@ -9115,529 +10331,6 @@
 </w:styles>
 </file>
 
-<file path=word/glossary/document.xml><?xml version="1.0" encoding="utf-8"?>
-<w:glossaryDocument xmlns:wpc="http://schemas.microsoft.com/office/word/2010/wordprocessingCanvas" xmlns:mc="http://schemas.openxmlformats.org/markup-compatibility/2006" xmlns:o="urn:schemas-microsoft-com:office:office" xmlns:r="http://schemas.openxmlformats.org/officeDocument/2006/relationships" xmlns:m="http://schemas.openxmlformats.org/officeDocument/2006/math" xmlns:v="urn:schemas-microsoft-com:vml" xmlns:wp14="http://schemas.microsoft.com/office/word/2010/wordprocessingDrawing" xmlns:wp="http://schemas.openxmlformats.org/drawingml/2006/wordprocessingDrawing" xmlns:w10="urn:schemas-microsoft-com:office:word" xmlns:w="http://schemas.openxmlformats.org/wordprocessingml/2006/main" xmlns:w14="http://schemas.microsoft.com/office/word/2010/wordml" xmlns:wpg="http://schemas.microsoft.com/office/word/2010/wordprocessingGroup" xmlns:wpi="http://schemas.microsoft.com/office/word/2010/wordprocessingInk" xmlns:wne="http://schemas.microsoft.com/office/word/2006/wordml" xmlns:wps="http://schemas.microsoft.com/office/word/2010/wordprocessingShape" mc:Ignorable="w14 wp14"/>
-</file>
-
-<file path=word/glossary/fontTable.xml><?xml version="1.0" encoding="utf-8"?>
-<w:fonts xmlns:mc="http://schemas.openxmlformats.org/markup-compatibility/2006" xmlns:r="http://schemas.openxmlformats.org/officeDocument/2006/relationships" xmlns:w="http://schemas.openxmlformats.org/wordprocessingml/2006/main" xmlns:w14="http://schemas.microsoft.com/office/word/2010/wordml" mc:Ignorable="w14">
-  <w:font w:name="Times New Roman">
-    <w:panose1 w:val="02020603050405020304"/>
-    <w:charset w:val="00"/>
-    <w:family w:val="roman"/>
-    <w:pitch w:val="variable"/>
-    <w:sig w:usb0="E0002AFF" w:usb1="C0007841" w:usb2="00000009" w:usb3="00000000" w:csb0="000001FF" w:csb1="00000000"/>
-  </w:font>
-  <w:font w:name="Calibri">
-    <w:panose1 w:val="020F0502020204030204"/>
-    <w:charset w:val="00"/>
-    <w:family w:val="swiss"/>
-    <w:pitch w:val="variable"/>
-    <w:sig w:usb0="E00002FF" w:usb1="4000ACFF" w:usb2="00000001" w:usb3="00000000" w:csb0="0000019F" w:csb1="00000000"/>
-  </w:font>
-  <w:font w:name="宋体">
-    <w:altName w:val="SimSun"/>
-    <w:panose1 w:val="02010600030101010101"/>
-    <w:charset w:val="86"/>
-    <w:family w:val="auto"/>
-    <w:pitch w:val="variable"/>
-    <w:sig w:usb0="00000003" w:usb1="288F0000" w:usb2="00000016" w:usb3="00000000" w:csb0="00040001" w:csb1="00000000"/>
-  </w:font>
-  <w:font w:name="Cambria">
-    <w:panose1 w:val="02040503050406030204"/>
-    <w:charset w:val="00"/>
-    <w:family w:val="roman"/>
-    <w:pitch w:val="variable"/>
-    <w:sig w:usb0="E00002FF" w:usb1="400004FF" w:usb2="00000000" w:usb3="00000000" w:csb0="0000019F" w:csb1="00000000"/>
-  </w:font>
-  <w:font w:name="Tahoma">
-    <w:panose1 w:val="020B0604030504040204"/>
-    <w:charset w:val="00"/>
-    <w:family w:val="swiss"/>
-    <w:notTrueType/>
-    <w:pitch w:val="variable"/>
-    <w:sig w:usb0="00000003" w:usb1="00000000" w:usb2="00000000" w:usb3="00000000" w:csb0="00000001" w:csb1="00000000"/>
-  </w:font>
-</w:fonts>
-</file>
-
-<file path=word/glossary/settings.xml><?xml version="1.0" encoding="utf-8"?>
-<w:settings xmlns:mc="http://schemas.openxmlformats.org/markup-compatibility/2006" xmlns:o="urn:schemas-microsoft-com:office:office" xmlns:r="http://schemas.openxmlformats.org/officeDocument/2006/relationships" xmlns:m="http://schemas.openxmlformats.org/officeDocument/2006/math" xmlns:v="urn:schemas-microsoft-com:vml" xmlns:w10="urn:schemas-microsoft-com:office:word" xmlns:w="http://schemas.openxmlformats.org/wordprocessingml/2006/main" xmlns:w14="http://schemas.microsoft.com/office/word/2010/wordml" xmlns:sl="http://schemas.openxmlformats.org/schemaLibrary/2006/main" mc:Ignorable="w14">
-  <w:view w:val="normal"/>
-  <w:bordersDoNotSurroundHeader/>
-  <w:bordersDoNotSurroundFooter/>
-  <w:defaultTabStop w:val="720"/>
-  <w:characterSpacingControl w:val="doNotCompress"/>
-  <w:compat>
-    <w:useFELayout/>
-    <w:compatSetting w:name="compatibilityMode" w:uri="http://schemas.microsoft.com/office/word" w:val="14"/>
-    <w:compatSetting w:name="overrideTableStyleFontSizeAndJustification" w:uri="http://schemas.microsoft.com/office/word" w:val="1"/>
-    <w:compatSetting w:name="enableOpenTypeFeatures" w:uri="http://schemas.microsoft.com/office/word" w:val="1"/>
-    <w:compatSetting w:name="doNotFlipMirrorIndents" w:uri="http://schemas.microsoft.com/office/word" w:val="1"/>
-  </w:compat>
-  <w:rsids>
-    <w:rsidRoot w:val="007E054D"/>
-    <w:rsid w:val="001B6F41"/>
-    <w:rsid w:val="003D5F2C"/>
-    <w:rsid w:val="006B642F"/>
-    <w:rsid w:val="007E054D"/>
-    <w:rsid w:val="00941633"/>
-    <w:rsid w:val="00987DEF"/>
-  </w:rsids>
-  <m:mathPr>
-    <m:mathFont m:val="Cambria Math"/>
-    <m:brkBin m:val="before"/>
-    <m:brkBinSub m:val="--"/>
-    <m:smallFrac m:val="0"/>
-    <m:dispDef/>
-    <m:lMargin m:val="0"/>
-    <m:rMargin m:val="0"/>
-    <m:defJc m:val="centerGroup"/>
-    <m:wrapIndent m:val="1440"/>
-    <m:intLim m:val="subSup"/>
-    <m:naryLim m:val="undOvr"/>
-  </m:mathPr>
-  <w:themeFontLang w:val="en-US" w:eastAsia="zh-CN"/>
-  <w:clrSchemeMapping w:bg1="light1" w:t1="dark1" w:bg2="light2" w:t2="dark2" w:accent1="accent1" w:accent2="accent2" w:accent3="accent3" w:accent4="accent4" w:accent5="accent5" w:accent6="accent6" w:hyperlink="hyperlink" w:followedHyperlink="followedHyperlink"/>
-  <w:decimalSymbol w:val="."/>
-  <w:listSeparator w:val=","/>
-</w:settings>
-</file>
-
-<file path=word/glossary/styles.xml><?xml version="1.0" encoding="utf-8"?>
-<w:styles xmlns:mc="http://schemas.openxmlformats.org/markup-compatibility/2006" xmlns:r="http://schemas.openxmlformats.org/officeDocument/2006/relationships" xmlns:w="http://schemas.openxmlformats.org/wordprocessingml/2006/main" xmlns:w14="http://schemas.microsoft.com/office/word/2010/wordml" mc:Ignorable="w14">
-  <w:docDefaults>
-    <w:rPrDefault>
-      <w:rPr>
-        <w:rFonts w:asciiTheme="minorHAnsi" w:eastAsiaTheme="minorEastAsia" w:hAnsiTheme="minorHAnsi" w:cstheme="minorBidi"/>
-        <w:sz w:val="22"/>
-        <w:szCs w:val="22"/>
-        <w:lang w:val="en-US" w:eastAsia="zh-CN" w:bidi="ar-SA"/>
-      </w:rPr>
-    </w:rPrDefault>
-    <w:pPrDefault>
-      <w:pPr>
-        <w:spacing w:after="200" w:line="276" w:lineRule="auto"/>
-      </w:pPr>
-    </w:pPrDefault>
-  </w:docDefaults>
-  <w:latentStyles w:defLockedState="0" w:defUIPriority="99" w:defSemiHidden="1" w:defUnhideWhenUsed="1" w:defQFormat="0" w:count="267">
-    <w:lsdException w:name="Normal" w:semiHidden="0" w:uiPriority="0" w:unhideWhenUsed="0" w:qFormat="1"/>
-    <w:lsdException w:name="heading 1" w:semiHidden="0" w:uiPriority="9" w:unhideWhenUsed="0" w:qFormat="1"/>
-    <w:lsdException w:name="heading 2" w:uiPriority="9" w:qFormat="1"/>
-    <w:lsdException w:name="heading 3" w:uiPriority="9" w:qFormat="1"/>
-    <w:lsdException w:name="heading 4" w:uiPriority="9" w:qFormat="1"/>
-    <w:lsdException w:name="heading 5" w:uiPriority="9" w:qFormat="1"/>
-    <w:lsdException w:name="heading 6" w:uiPriority="9" w:qFormat="1"/>
-    <w:lsdException w:name="heading 7" w:uiPriority="9" w:qFormat="1"/>
-    <w:lsdException w:name="heading 8" w:uiPriority="9" w:qFormat="1"/>
-    <w:lsdException w:name="heading 9" w:uiPriority="9" w:qFormat="1"/>
-    <w:lsdException w:name="toc 1" w:uiPriority="39"/>
-    <w:lsdException w:name="toc 2" w:uiPriority="39"/>
-    <w:lsdException w:name="toc 3" w:uiPriority="39"/>
-    <w:lsdException w:name="toc 4" w:uiPriority="39"/>
-    <w:lsdException w:name="toc 5" w:uiPriority="39"/>
-    <w:lsdException w:name="toc 6" w:uiPriority="39"/>
-    <w:lsdException w:name="toc 7" w:uiPriority="39"/>
-    <w:lsdException w:name="toc 8" w:uiPriority="39"/>
-    <w:lsdException w:name="toc 9" w:uiPriority="39"/>
-    <w:lsdException w:name="caption" w:uiPriority="35" w:qFormat="1"/>
-    <w:lsdException w:name="Title" w:semiHidden="0" w:uiPriority="10" w:unhideWhenUsed="0" w:qFormat="1"/>
-    <w:lsdException w:name="Default Paragraph Font" w:uiPriority="1"/>
-    <w:lsdException w:name="Subtitle" w:semiHidden="0" w:uiPriority="11" w:unhideWhenUsed="0" w:qFormat="1"/>
-    <w:lsdException w:name="Strong" w:semiHidden="0" w:uiPriority="22" w:unhideWhenUsed="0" w:qFormat="1"/>
-    <w:lsdException w:name="Emphasis" w:semiHidden="0" w:uiPriority="20" w:unhideWhenUsed="0" w:qFormat="1"/>
-    <w:lsdException w:name="Table Grid" w:semiHidden="0" w:uiPriority="59" w:unhideWhenUsed="0"/>
-    <w:lsdException w:name="Placeholder Text" w:unhideWhenUsed="0"/>
-    <w:lsdException w:name="No Spacing" w:semiHidden="0" w:uiPriority="1" w:unhideWhenUsed="0" w:qFormat="1"/>
-    <w:lsdException w:name="Light Shading" w:semiHidden="0" w:uiPriority="60" w:unhideWhenUsed="0"/>
-    <w:lsdException w:name="Light List" w:semiHidden="0" w:uiPriority="61" w:unhideWhenUsed="0"/>
-    <w:lsdException w:name="Light Grid" w:semiHidden="0" w:uiPriority="62" w:unhideWhenUsed="0"/>
-    <w:lsdException w:name="Medium Shading 1" w:semiHidden="0" w:uiPriority="63" w:unhideWhenUsed="0"/>
-    <w:lsdException w:name="Medium Shading 2" w:semiHidden="0" w:uiPriority="64" w:unhideWhenUsed="0"/>
-    <w:lsdException w:name="Medium List 1" w:semiHidden="0" w:uiPriority="65" w:unhideWhenUsed="0"/>
-    <w:lsdException w:name="Medium List 2" w:semiHidden="0" w:uiPriority="66" w:unhideWhenUsed="0"/>
-    <w:lsdException w:name="Medium Grid 1" w:semiHidden="0" w:uiPriority="67" w:unhideWhenUsed="0"/>
-    <w:lsdException w:name="Medium Grid 2" w:semiHidden="0" w:uiPriority="68" w:unhideWhenUsed="0"/>
-    <w:lsdException w:name="Medium Grid 3" w:semiHidden="0" w:uiPriority="69" w:unhideWhenUsed="0"/>
-    <w:lsdException w:name="Dark List" w:semiHidden="0" w:uiPriority="70" w:unhideWhenUsed="0"/>
-    <w:lsdException w:name="Colorful Shading" w:semiHidden="0" w:uiPriority="71" w:unhideWhenUsed="0"/>
-    <w:lsdException w:name="Colorful List" w:semiHidden="0" w:uiPriority="72" w:unhideWhenUsed="0"/>
-    <w:lsdException w:name="Colorful Grid" w:semiHidden="0" w:uiPriority="73" w:unhideWhenUsed="0"/>
-    <w:lsdException w:name="Light Shading Accent 1" w:semiHidden="0" w:uiPriority="60" w:unhideWhenUsed="0"/>
-    <w:lsdException w:name="Light List Accent 1" w:semiHidden="0" w:uiPriority="61" w:unhideWhenUsed="0"/>
-    <w:lsdException w:name="Light Grid Accent 1" w:semiHidden="0" w:uiPriority="62" w:unhideWhenUsed="0"/>
-    <w:lsdException w:name="Medium Shading 1 Accent 1" w:semiHidden="0" w:uiPriority="63" w:unhideWhenUsed="0"/>
-    <w:lsdException w:name="Medium Shading 2 Accent 1" w:semiHidden="0" w:uiPriority="64" w:unhideWhenUsed="0"/>
-    <w:lsdException w:name="Medium List 1 Accent 1" w:semiHidden="0" w:uiPriority="65" w:unhideWhenUsed="0"/>
-    <w:lsdException w:name="Revision" w:unhideWhenUsed="0"/>
-    <w:lsdException w:name="List Paragraph" w:semiHidden="0" w:uiPriority="34" w:unhideWhenUsed="0" w:qFormat="1"/>
-    <w:lsdException w:name="Quote" w:semiHidden="0" w:uiPriority="29" w:unhideWhenUsed="0" w:qFormat="1"/>
-    <w:lsdException w:name="Intense Quote" w:semiHidden="0" w:uiPriority="30" w:unhideWhenUsed="0" w:qFormat="1"/>
-    <w:lsdException w:name="Medium List 2 Accent 1" w:semiHidden="0" w:uiPriority="66" w:unhideWhenUsed="0"/>
-    <w:lsdException w:name="Medium Grid 1 Accent 1" w:semiHidden="0" w:uiPriority="67" w:unhideWhenUsed="0"/>
-    <w:lsdException w:name="Medium Grid 2 Accent 1" w:semiHidden="0" w:uiPriority="68" w:unhideWhenUsed="0"/>
-    <w:lsdException w:name="Medium Grid 3 Accent 1" w:semiHidden="0" w:uiPriority="69" w:unhideWhenUsed="0"/>
-    <w:lsdException w:name="Dark List Accent 1" w:semiHidden="0" w:uiPriority="70" w:unhideWhenUsed="0"/>
-    <w:lsdException w:name="Colorful Shading Accent 1" w:semiHidden="0" w:uiPriority="71" w:unhideWhenUsed="0"/>
-    <w:lsdException w:name="Colorful List Accent 1" w:semiHidden="0" w:uiPriority="72" w:unhideWhenUsed="0"/>
-    <w:lsdException w:name="Colorful Grid Accent 1" w:semiHidden="0" w:uiPriority="73" w:unhideWhenUsed="0"/>
-    <w:lsdException w:name="Light Shading Accent 2" w:semiHidden="0" w:uiPriority="60" w:unhideWhenUsed="0"/>
-    <w:lsdException w:name="Light List Accent 2" w:semiHidden="0" w:uiPriority="61" w:unhideWhenUsed="0"/>
-    <w:lsdException w:name="Light Grid Accent 2" w:semiHidden="0" w:uiPriority="62" w:unhideWhenUsed="0"/>
-    <w:lsdException w:name="Medium Shading 1 Accent 2" w:semiHidden="0" w:uiPriority="63" w:unhideWhenUsed="0"/>
-    <w:lsdException w:name="Medium Shading 2 Accent 2" w:semiHidden="0" w:uiPriority="64" w:unhideWhenUsed="0"/>
-    <w:lsdException w:name="Medium List 1 Accent 2" w:semiHidden="0" w:uiPriority="65" w:unhideWhenUsed="0"/>
-    <w:lsdException w:name="Medium List 2 Accent 2" w:semiHidden="0" w:uiPriority="66" w:unhideWhenUsed="0"/>
-    <w:lsdException w:name="Medium Grid 1 Accent 2" w:semiHidden="0" w:uiPriority="67" w:unhideWhenUsed="0"/>
-    <w:lsdException w:name="Medium Grid 2 Accent 2" w:semiHidden="0" w:uiPriority="68" w:unhideWhenUsed="0"/>
-    <w:lsdException w:name="Medium Grid 3 Accent 2" w:semiHidden="0" w:uiPriority="69" w:unhideWhenUsed="0"/>
-    <w:lsdException w:name="Dark List Accent 2" w:semiHidden="0" w:uiPriority="70" w:unhideWhenUsed="0"/>
-    <w:lsdException w:name="Colorful Shading Accent 2" w:semiHidden="0" w:uiPriority="71" w:unhideWhenUsed="0"/>
-    <w:lsdException w:name="Colorful List Accent 2" w:semiHidden="0" w:uiPriority="72" w:unhideWhenUsed="0"/>
-    <w:lsdException w:name="Colorful Grid Accent 2" w:semiHidden="0" w:uiPriority="73" w:unhideWhenUsed="0"/>
-    <w:lsdException w:name="Light Shading Accent 3" w:semiHidden="0" w:uiPriority="60" w:unhideWhenUsed="0"/>
-    <w:lsdException w:name="Light List Accent 3" w:semiHidden="0" w:uiPriority="61" w:unhideWhenUsed="0"/>
-    <w:lsdException w:name="Light Grid Accent 3" w:semiHidden="0" w:uiPriority="62" w:unhideWhenUsed="0"/>
-    <w:lsdException w:name="Medium Shading 1 Accent 3" w:semiHidden="0" w:uiPriority="63" w:unhideWhenUsed="0"/>
-    <w:lsdException w:name="Medium Shading 2 Accent 3" w:semiHidden="0" w:uiPriority="64" w:unhideWhenUsed="0"/>
-    <w:lsdException w:name="Medium List 1 Accent 3" w:semiHidden="0" w:uiPriority="65" w:unhideWhenUsed="0"/>
-    <w:lsdException w:name="Medium List 2 Accent 3" w:semiHidden="0" w:uiPriority="66" w:unhideWhenUsed="0"/>
-    <w:lsdException w:name="Medium Grid 1 Accent 3" w:semiHidden="0" w:uiPriority="67" w:unhideWhenUsed="0"/>
-    <w:lsdException w:name="Medium Grid 2 Accent 3" w:semiHidden="0" w:uiPriority="68" w:unhideWhenUsed="0"/>
-    <w:lsdException w:name="Medium Grid 3 Accent 3" w:semiHidden="0" w:uiPriority="69" w:unhideWhenUsed="0"/>
-    <w:lsdException w:name="Dark List Accent 3" w:semiHidden="0" w:uiPriority="70" w:unhideWhenUsed="0"/>
-    <w:lsdException w:name="Colorful Shading Accent 3" w:semiHidden="0" w:uiPriority="71" w:unhideWhenUsed="0"/>
-    <w:lsdException w:name="Colorful List Accent 3" w:semiHidden="0" w:uiPriority="72" w:unhideWhenUsed="0"/>
-    <w:lsdException w:name="Colorful Grid Accent 3" w:semiHidden="0" w:uiPriority="73" w:unhideWhenUsed="0"/>
-    <w:lsdException w:name="Light Shading Accent 4" w:semiHidden="0" w:uiPriority="60" w:unhideWhenUsed="0"/>
-    <w:lsdException w:name="Light List Accent 4" w:semiHidden="0" w:uiPriority="61" w:unhideWhenUsed="0"/>
-    <w:lsdException w:name="Light Grid Accent 4" w:semiHidden="0" w:uiPriority="62" w:unhideWhenUsed="0"/>
-    <w:lsdException w:name="Medium Shading 1 Accent 4" w:semiHidden="0" w:uiPriority="63" w:unhideWhenUsed="0"/>
-    <w:lsdException w:name="Medium Shading 2 Accent 4" w:semiHidden="0" w:uiPriority="64" w:unhideWhenUsed="0"/>
-    <w:lsdException w:name="Medium List 1 Accent 4" w:semiHidden="0" w:uiPriority="65" w:unhideWhenUsed="0"/>
-    <w:lsdException w:name="Medium List 2 Accent 4" w:semiHidden="0" w:uiPriority="66" w:unhideWhenUsed="0"/>
-    <w:lsdException w:name="Medium Grid 1 Accent 4" w:semiHidden="0" w:uiPriority="67" w:unhideWhenUsed="0"/>
-    <w:lsdException w:name="Medium Grid 2 Accent 4" w:semiHidden="0" w:uiPriority="68" w:unhideWhenUsed="0"/>
-    <w:lsdException w:name="Medium Grid 3 Accent 4" w:semiHidden="0" w:uiPriority="69" w:unhideWhenUsed="0"/>
-    <w:lsdException w:name="Dark List Accent 4" w:semiHidden="0" w:uiPriority="70" w:unhideWhenUsed="0"/>
-    <w:lsdException w:name="Colorful Shading Accent 4" w:semiHidden="0" w:uiPriority="71" w:unhideWhenUsed="0"/>
-    <w:lsdException w:name="Colorful List Accent 4" w:semiHidden="0" w:uiPriority="72" w:unhideWhenUsed="0"/>
-    <w:lsdException w:name="Colorful Grid Accent 4" w:semiHidden="0" w:uiPriority="73" w:unhideWhenUsed="0"/>
-    <w:lsdException w:name="Light Shading Accent 5" w:semiHidden="0" w:uiPriority="60" w:unhideWhenUsed="0"/>
-    <w:lsdException w:name="Light List Accent 5" w:semiHidden="0" w:uiPriority="61" w:unhideWhenUsed="0"/>
-    <w:lsdException w:name="Light Grid Accent 5" w:semiHidden="0" w:uiPriority="62" w:unhideWhenUsed="0"/>
-    <w:lsdException w:name="Medium Shading 1 Accent 5" w:semiHidden="0" w:uiPriority="63" w:unhideWhenUsed="0"/>
-    <w:lsdException w:name="Medium Shading 2 Accent 5" w:semiHidden="0" w:uiPriority="64" w:unhideWhenUsed="0"/>
-    <w:lsdException w:name="Medium List 1 Accent 5" w:semiHidden="0" w:uiPriority="65" w:unhideWhenUsed="0"/>
-    <w:lsdException w:name="Medium List 2 Accent 5" w:semiHidden="0" w:uiPriority="66" w:unhideWhenUsed="0"/>
-    <w:lsdException w:name="Medium Grid 1 Accent 5" w:semiHidden="0" w:uiPriority="67" w:unhideWhenUsed="0"/>
-    <w:lsdException w:name="Medium Grid 2 Accent 5" w:semiHidden="0" w:uiPriority="68" w:unhideWhenUsed="0"/>
-    <w:lsdException w:name="Medium Grid 3 Accent 5" w:semiHidden="0" w:uiPriority="69" w:unhideWhenUsed="0"/>
-    <w:lsdException w:name="Dark List Accent 5" w:semiHidden="0" w:uiPriority="70" w:unhideWhenUsed="0"/>
-    <w:lsdException w:name="Colorful Shading Accent 5" w:semiHidden="0" w:uiPriority="71" w:unhideWhenUsed="0"/>
-    <w:lsdException w:name="Colorful List Accent 5" w:semiHidden="0" w:uiPriority="72" w:unhideWhenUsed="0"/>
-    <w:lsdException w:name="Colorful Grid Accent 5" w:semiHidden="0" w:uiPriority="73" w:unhideWhenUsed="0"/>
-    <w:lsdException w:name="Light Shading Accent 6" w:semiHidden="0" w:uiPriority="60" w:unhideWhenUsed="0"/>
-    <w:lsdException w:name="Light List Accent 6" w:semiHidden="0" w:uiPriority="61" w:unhideWhenUsed="0"/>
-    <w:lsdException w:name="Light Grid Accent 6" w:semiHidden="0" w:uiPriority="62" w:unhideWhenUsed="0"/>
-    <w:lsdException w:name="Medium Shading 1 Accent 6" w:semiHidden="0" w:uiPriority="63" w:unhideWhenUsed="0"/>
-    <w:lsdException w:name="Medium Shading 2 Accent 6" w:semiHidden="0" w:uiPriority="64" w:unhideWhenUsed="0"/>
-    <w:lsdException w:name="Medium List 1 Accent 6" w:semiHidden="0" w:uiPriority="65" w:unhideWhenUsed="0"/>
-    <w:lsdException w:name="Medium List 2 Accent 6" w:semiHidden="0" w:uiPriority="66" w:unhideWhenUsed="0"/>
-    <w:lsdException w:name="Medium Grid 1 Accent 6" w:semiHidden="0" w:uiPriority="67" w:unhideWhenUsed="0"/>
-    <w:lsdException w:name="Medium Grid 2 Accent 6" w:semiHidden="0" w:uiPriority="68" w:unhideWhenUsed="0"/>
-    <w:lsdException w:name="Medium Grid 3 Accent 6" w:semiHidden="0" w:uiPriority="69" w:unhideWhenUsed="0"/>
-    <w:lsdException w:name="Dark List Accent 6" w:semiHidden="0" w:uiPriority="70" w:unhideWhenUsed="0"/>
-    <w:lsdException w:name="Colorful Shading Accent 6" w:semiHidden="0" w:uiPriority="71" w:unhideWhenUsed="0"/>
-    <w:lsdException w:name="Colorful List Accent 6" w:semiHidden="0" w:uiPriority="72" w:unhideWhenUsed="0"/>
-    <w:lsdException w:name="Colorful Grid Accent 6" w:semiHidden="0" w:uiPriority="73" w:unhideWhenUsed="0"/>
-    <w:lsdException w:name="Subtle Emphasis" w:semiHidden="0" w:uiPriority="19" w:unhideWhenUsed="0" w:qFormat="1"/>
-    <w:lsdException w:name="Intense Emphasis" w:semiHidden="0" w:uiPriority="21" w:unhideWhenUsed="0" w:qFormat="1"/>
-    <w:lsdException w:name="Subtle Reference" w:semiHidden="0" w:uiPriority="31" w:unhideWhenUsed="0" w:qFormat="1"/>
-    <w:lsdException w:name="Intense Reference" w:semiHidden="0" w:uiPriority="32" w:unhideWhenUsed="0" w:qFormat="1"/>
-    <w:lsdException w:name="Book Title" w:semiHidden="0" w:uiPriority="33" w:unhideWhenUsed="0" w:qFormat="1"/>
-    <w:lsdException w:name="Bibliography" w:uiPriority="37"/>
-    <w:lsdException w:name="TOC Heading" w:uiPriority="39" w:qFormat="1"/>
-  </w:latentStyles>
-  <w:style w:type="paragraph" w:default="1" w:styleId="Normal">
-    <w:name w:val="Normal"/>
-    <w:qFormat/>
-  </w:style>
-  <w:style w:type="character" w:default="1" w:styleId="DefaultParagraphFont">
-    <w:name w:val="Default Paragraph Font"/>
-    <w:uiPriority w:val="1"/>
-    <w:semiHidden/>
-    <w:unhideWhenUsed/>
-  </w:style>
-  <w:style w:type="table" w:default="1" w:styleId="TableNormal">
-    <w:name w:val="Normal Table"/>
-    <w:uiPriority w:val="99"/>
-    <w:semiHidden/>
-    <w:unhideWhenUsed/>
-    <w:tblPr>
-      <w:tblInd w:w="0" w:type="dxa"/>
-      <w:tblCellMar>
-        <w:top w:w="0" w:type="dxa"/>
-        <w:left w:w="108" w:type="dxa"/>
-        <w:bottom w:w="0" w:type="dxa"/>
-        <w:right w:w="108" w:type="dxa"/>
-      </w:tblCellMar>
-    </w:tblPr>
-  </w:style>
-  <w:style w:type="numbering" w:default="1" w:styleId="NoList">
-    <w:name w:val="No List"/>
-    <w:uiPriority w:val="99"/>
-    <w:semiHidden/>
-    <w:unhideWhenUsed/>
-  </w:style>
-  <w:style w:type="paragraph" w:customStyle="1" w:styleId="0923AC8DD5054BA5B616F2B96E1C3F5C">
-    <w:name w:val="0923AC8DD5054BA5B616F2B96E1C3F5C"/>
-    <w:rsid w:val="007E054D"/>
-  </w:style>
-  <w:style w:type="paragraph" w:customStyle="1" w:styleId="F856EF017A184A24945AB66D1258F133">
-    <w:name w:val="F856EF017A184A24945AB66D1258F133"/>
-    <w:rsid w:val="007E054D"/>
-  </w:style>
-  <w:style w:type="paragraph" w:customStyle="1" w:styleId="E813B12E45C341938F622CAA3F821DFD">
-    <w:name w:val="E813B12E45C341938F622CAA3F821DFD"/>
-    <w:rsid w:val="007E054D"/>
-  </w:style>
-  <w:style w:type="paragraph" w:customStyle="1" w:styleId="545DCE081B0241289EBDCBAB65E529F6">
-    <w:name w:val="545DCE081B0241289EBDCBAB65E529F6"/>
-    <w:rsid w:val="007E054D"/>
-  </w:style>
-  <w:style w:type="paragraph" w:customStyle="1" w:styleId="DF05A62701E94896AD8D1A99C9C2F100">
-    <w:name w:val="DF05A62701E94896AD8D1A99C9C2F100"/>
-    <w:rsid w:val="007E054D"/>
-  </w:style>
-  <w:style w:type="paragraph" w:customStyle="1" w:styleId="A4D0530143D84BA6A8AF9AC87913D1F0">
-    <w:name w:val="A4D0530143D84BA6A8AF9AC87913D1F0"/>
-    <w:rsid w:val="007E054D"/>
-  </w:style>
-</w:styles>
-</file>
-
-<file path=word/glossary/stylesWithEffects.xml><?xml version="1.0" encoding="utf-8"?>
-<w:styles xmlns:wpc="http://schemas.microsoft.com/office/word/2010/wordprocessingCanvas" xmlns:mc="http://schemas.openxmlformats.org/markup-compatibility/2006" xmlns:o="urn:schemas-microsoft-com:office:office" xmlns:r="http://schemas.openxmlformats.org/officeDocument/2006/relationships" xmlns:m="http://schemas.openxmlformats.org/officeDocument/2006/math" xmlns:v="urn:schemas-microsoft-com:vml" xmlns:wp14="http://schemas.microsoft.com/office/word/2010/wordprocessingDrawing" xmlns:wp="http://schemas.openxmlformats.org/drawingml/2006/wordprocessingDrawing" xmlns:w10="urn:schemas-microsoft-com:office:word" xmlns:w="http://schemas.openxmlformats.org/wordprocessingml/2006/main" xmlns:w14="http://schemas.microsoft.com/office/word/2010/wordml" xmlns:wpg="http://schemas.microsoft.com/office/word/2010/wordprocessingGroup" xmlns:wpi="http://schemas.microsoft.com/office/word/2010/wordprocessingInk" xmlns:wne="http://schemas.microsoft.com/office/word/2006/wordml" xmlns:wps="http://schemas.microsoft.com/office/word/2010/wordprocessingShape" mc:Ignorable="w14 wp14">
-  <w:docDefaults>
-    <w:rPrDefault>
-      <w:rPr>
-        <w:rFonts w:asciiTheme="minorHAnsi" w:eastAsiaTheme="minorEastAsia" w:hAnsiTheme="minorHAnsi" w:cstheme="minorBidi"/>
-        <w:sz w:val="22"/>
-        <w:szCs w:val="22"/>
-        <w:lang w:val="en-US" w:eastAsia="zh-CN" w:bidi="ar-SA"/>
-      </w:rPr>
-    </w:rPrDefault>
-    <w:pPrDefault>
-      <w:pPr>
-        <w:spacing w:after="200" w:line="276" w:lineRule="auto"/>
-      </w:pPr>
-    </w:pPrDefault>
-  </w:docDefaults>
-  <w:latentStyles w:defLockedState="0" w:defUIPriority="99" w:defSemiHidden="1" w:defUnhideWhenUsed="1" w:defQFormat="0" w:count="267">
-    <w:lsdException w:name="Normal" w:semiHidden="0" w:uiPriority="0" w:unhideWhenUsed="0" w:qFormat="1"/>
-    <w:lsdException w:name="heading 1" w:semiHidden="0" w:uiPriority="9" w:unhideWhenUsed="0" w:qFormat="1"/>
-    <w:lsdException w:name="heading 2" w:uiPriority="9" w:qFormat="1"/>
-    <w:lsdException w:name="heading 3" w:uiPriority="9" w:qFormat="1"/>
-    <w:lsdException w:name="heading 4" w:uiPriority="9" w:qFormat="1"/>
-    <w:lsdException w:name="heading 5" w:uiPriority="9" w:qFormat="1"/>
-    <w:lsdException w:name="heading 6" w:uiPriority="9" w:qFormat="1"/>
-    <w:lsdException w:name="heading 7" w:uiPriority="9" w:qFormat="1"/>
-    <w:lsdException w:name="heading 8" w:uiPriority="9" w:qFormat="1"/>
-    <w:lsdException w:name="heading 9" w:uiPriority="9" w:qFormat="1"/>
-    <w:lsdException w:name="toc 1" w:uiPriority="39"/>
-    <w:lsdException w:name="toc 2" w:uiPriority="39"/>
-    <w:lsdException w:name="toc 3" w:uiPriority="39"/>
-    <w:lsdException w:name="toc 4" w:uiPriority="39"/>
-    <w:lsdException w:name="toc 5" w:uiPriority="39"/>
-    <w:lsdException w:name="toc 6" w:uiPriority="39"/>
-    <w:lsdException w:name="toc 7" w:uiPriority="39"/>
-    <w:lsdException w:name="toc 8" w:uiPriority="39"/>
-    <w:lsdException w:name="toc 9" w:uiPriority="39"/>
-    <w:lsdException w:name="caption" w:uiPriority="35" w:qFormat="1"/>
-    <w:lsdException w:name="Title" w:semiHidden="0" w:uiPriority="10" w:unhideWhenUsed="0" w:qFormat="1"/>
-    <w:lsdException w:name="Default Paragraph Font" w:uiPriority="1"/>
-    <w:lsdException w:name="Subtitle" w:semiHidden="0" w:uiPriority="11" w:unhideWhenUsed="0" w:qFormat="1"/>
-    <w:lsdException w:name="Strong" w:semiHidden="0" w:uiPriority="22" w:unhideWhenUsed="0" w:qFormat="1"/>
-    <w:lsdException w:name="Emphasis" w:semiHidden="0" w:uiPriority="20" w:unhideWhenUsed="0" w:qFormat="1"/>
-    <w:lsdException w:name="Table Grid" w:semiHidden="0" w:uiPriority="59" w:unhideWhenUsed="0"/>
-    <w:lsdException w:name="Placeholder Text" w:unhideWhenUsed="0"/>
-    <w:lsdException w:name="No Spacing" w:semiHidden="0" w:uiPriority="1" w:unhideWhenUsed="0" w:qFormat="1"/>
-    <w:lsdException w:name="Light Shading" w:semiHidden="0" w:uiPriority="60" w:unhideWhenUsed="0"/>
-    <w:lsdException w:name="Light List" w:semiHidden="0" w:uiPriority="61" w:unhideWhenUsed="0"/>
-    <w:lsdException w:name="Light Grid" w:semiHidden="0" w:uiPriority="62" w:unhideWhenUsed="0"/>
-    <w:lsdException w:name="Medium Shading 1" w:semiHidden="0" w:uiPriority="63" w:unhideWhenUsed="0"/>
-    <w:lsdException w:name="Medium Shading 2" w:semiHidden="0" w:uiPriority="64" w:unhideWhenUsed="0"/>
-    <w:lsdException w:name="Medium List 1" w:semiHidden="0" w:uiPriority="65" w:unhideWhenUsed="0"/>
-    <w:lsdException w:name="Medium List 2" w:semiHidden="0" w:uiPriority="66" w:unhideWhenUsed="0"/>
-    <w:lsdException w:name="Medium Grid 1" w:semiHidden="0" w:uiPriority="67" w:unhideWhenUsed="0"/>
-    <w:lsdException w:name="Medium Grid 2" w:semiHidden="0" w:uiPriority="68" w:unhideWhenUsed="0"/>
-    <w:lsdException w:name="Medium Grid 3" w:semiHidden="0" w:uiPriority="69" w:unhideWhenUsed="0"/>
-    <w:lsdException w:name="Dark List" w:semiHidden="0" w:uiPriority="70" w:unhideWhenUsed="0"/>
-    <w:lsdException w:name="Colorful Shading" w:semiHidden="0" w:uiPriority="71" w:unhideWhenUsed="0"/>
-    <w:lsdException w:name="Colorful List" w:semiHidden="0" w:uiPriority="72" w:unhideWhenUsed="0"/>
-    <w:lsdException w:name="Colorful Grid" w:semiHidden="0" w:uiPriority="73" w:unhideWhenUsed="0"/>
-    <w:lsdException w:name="Light Shading Accent 1" w:semiHidden="0" w:uiPriority="60" w:unhideWhenUsed="0"/>
-    <w:lsdException w:name="Light List Accent 1" w:semiHidden="0" w:uiPriority="61" w:unhideWhenUsed="0"/>
-    <w:lsdException w:name="Light Grid Accent 1" w:semiHidden="0" w:uiPriority="62" w:unhideWhenUsed="0"/>
-    <w:lsdException w:name="Medium Shading 1 Accent 1" w:semiHidden="0" w:uiPriority="63" w:unhideWhenUsed="0"/>
-    <w:lsdException w:name="Medium Shading 2 Accent 1" w:semiHidden="0" w:uiPriority="64" w:unhideWhenUsed="0"/>
-    <w:lsdException w:name="Medium List 1 Accent 1" w:semiHidden="0" w:uiPriority="65" w:unhideWhenUsed="0"/>
-    <w:lsdException w:name="Revision" w:unhideWhenUsed="0"/>
-    <w:lsdException w:name="List Paragraph" w:semiHidden="0" w:uiPriority="34" w:unhideWhenUsed="0" w:qFormat="1"/>
-    <w:lsdException w:name="Quote" w:semiHidden="0" w:uiPriority="29" w:unhideWhenUsed="0" w:qFormat="1"/>
-    <w:lsdException w:name="Intense Quote" w:semiHidden="0" w:uiPriority="30" w:unhideWhenUsed="0" w:qFormat="1"/>
-    <w:lsdException w:name="Medium List 2 Accent 1" w:semiHidden="0" w:uiPriority="66" w:unhideWhenUsed="0"/>
-    <w:lsdException w:name="Medium Grid 1 Accent 1" w:semiHidden="0" w:uiPriority="67" w:unhideWhenUsed="0"/>
-    <w:lsdException w:name="Medium Grid 2 Accent 1" w:semiHidden="0" w:uiPriority="68" w:unhideWhenUsed="0"/>
-    <w:lsdException w:name="Medium Grid 3 Accent 1" w:semiHidden="0" w:uiPriority="69" w:unhideWhenUsed="0"/>
-    <w:lsdException w:name="Dark List Accent 1" w:semiHidden="0" w:uiPriority="70" w:unhideWhenUsed="0"/>
-    <w:lsdException w:name="Colorful Shading Accent 1" w:semiHidden="0" w:uiPriority="71" w:unhideWhenUsed="0"/>
-    <w:lsdException w:name="Colorful List Accent 1" w:semiHidden="0" w:uiPriority="72" w:unhideWhenUsed="0"/>
-    <w:lsdException w:name="Colorful Grid Accent 1" w:semiHidden="0" w:uiPriority="73" w:unhideWhenUsed="0"/>
-    <w:lsdException w:name="Light Shading Accent 2" w:semiHidden="0" w:uiPriority="60" w:unhideWhenUsed="0"/>
-    <w:lsdException w:name="Light List Accent 2" w:semiHidden="0" w:uiPriority="61" w:unhideWhenUsed="0"/>
-    <w:lsdException w:name="Light Grid Accent 2" w:semiHidden="0" w:uiPriority="62" w:unhideWhenUsed="0"/>
-    <w:lsdException w:name="Medium Shading 1 Accent 2" w:semiHidden="0" w:uiPriority="63" w:unhideWhenUsed="0"/>
-    <w:lsdException w:name="Medium Shading 2 Accent 2" w:semiHidden="0" w:uiPriority="64" w:unhideWhenUsed="0"/>
-    <w:lsdException w:name="Medium List 1 Accent 2" w:semiHidden="0" w:uiPriority="65" w:unhideWhenUsed="0"/>
-    <w:lsdException w:name="Medium List 2 Accent 2" w:semiHidden="0" w:uiPriority="66" w:unhideWhenUsed="0"/>
-    <w:lsdException w:name="Medium Grid 1 Accent 2" w:semiHidden="0" w:uiPriority="67" w:unhideWhenUsed="0"/>
-    <w:lsdException w:name="Medium Grid 2 Accent 2" w:semiHidden="0" w:uiPriority="68" w:unhideWhenUsed="0"/>
-    <w:lsdException w:name="Medium Grid 3 Accent 2" w:semiHidden="0" w:uiPriority="69" w:unhideWhenUsed="0"/>
-    <w:lsdException w:name="Dark List Accent 2" w:semiHidden="0" w:uiPriority="70" w:unhideWhenUsed="0"/>
-    <w:lsdException w:name="Colorful Shading Accent 2" w:semiHidden="0" w:uiPriority="71" w:unhideWhenUsed="0"/>
-    <w:lsdException w:name="Colorful List Accent 2" w:semiHidden="0" w:uiPriority="72" w:unhideWhenUsed="0"/>
-    <w:lsdException w:name="Colorful Grid Accent 2" w:semiHidden="0" w:uiPriority="73" w:unhideWhenUsed="0"/>
-    <w:lsdException w:name="Light Shading Accent 3" w:semiHidden="0" w:uiPriority="60" w:unhideWhenUsed="0"/>
-    <w:lsdException w:name="Light List Accent 3" w:semiHidden="0" w:uiPriority="61" w:unhideWhenUsed="0"/>
-    <w:lsdException w:name="Light Grid Accent 3" w:semiHidden="0" w:uiPriority="62" w:unhideWhenUsed="0"/>
-    <w:lsdException w:name="Medium Shading 1 Accent 3" w:semiHidden="0" w:uiPriority="63" w:unhideWhenUsed="0"/>
-    <w:lsdException w:name="Medium Shading 2 Accent 3" w:semiHidden="0" w:uiPriority="64" w:unhideWhenUsed="0"/>
-    <w:lsdException w:name="Medium List 1 Accent 3" w:semiHidden="0" w:uiPriority="65" w:unhideWhenUsed="0"/>
-    <w:lsdException w:name="Medium List 2 Accent 3" w:semiHidden="0" w:uiPriority="66" w:unhideWhenUsed="0"/>
-    <w:lsdException w:name="Medium Grid 1 Accent 3" w:semiHidden="0" w:uiPriority="67" w:unhideWhenUsed="0"/>
-    <w:lsdException w:name="Medium Grid 2 Accent 3" w:semiHidden="0" w:uiPriority="68" w:unhideWhenUsed="0"/>
-    <w:lsdException w:name="Medium Grid 3 Accent 3" w:semiHidden="0" w:uiPriority="69" w:unhideWhenUsed="0"/>
-    <w:lsdException w:name="Dark List Accent 3" w:semiHidden="0" w:uiPriority="70" w:unhideWhenUsed="0"/>
-    <w:lsdException w:name="Colorful Shading Accent 3" w:semiHidden="0" w:uiPriority="71" w:unhideWhenUsed="0"/>
-    <w:lsdException w:name="Colorful List Accent 3" w:semiHidden="0" w:uiPriority="72" w:unhideWhenUsed="0"/>
-    <w:lsdException w:name="Colorful Grid Accent 3" w:semiHidden="0" w:uiPriority="73" w:unhideWhenUsed="0"/>
-    <w:lsdException w:name="Light Shading Accent 4" w:semiHidden="0" w:uiPriority="60" w:unhideWhenUsed="0"/>
-    <w:lsdException w:name="Light List Accent 4" w:semiHidden="0" w:uiPriority="61" w:unhideWhenUsed="0"/>
-    <w:lsdException w:name="Light Grid Accent 4" w:semiHidden="0" w:uiPriority="62" w:unhideWhenUsed="0"/>
-    <w:lsdException w:name="Medium Shading 1 Accent 4" w:semiHidden="0" w:uiPriority="63" w:unhideWhenUsed="0"/>
-    <w:lsdException w:name="Medium Shading 2 Accent 4" w:semiHidden="0" w:uiPriority="64" w:unhideWhenUsed="0"/>
-    <w:lsdException w:name="Medium List 1 Accent 4" w:semiHidden="0" w:uiPriority="65" w:unhideWhenUsed="0"/>
-    <w:lsdException w:name="Medium List 2 Accent 4" w:semiHidden="0" w:uiPriority="66" w:unhideWhenUsed="0"/>
-    <w:lsdException w:name="Medium Grid 1 Accent 4" w:semiHidden="0" w:uiPriority="67" w:unhideWhenUsed="0"/>
-    <w:lsdException w:name="Medium Grid 2 Accent 4" w:semiHidden="0" w:uiPriority="68" w:unhideWhenUsed="0"/>
-    <w:lsdException w:name="Medium Grid 3 Accent 4" w:semiHidden="0" w:uiPriority="69" w:unhideWhenUsed="0"/>
-    <w:lsdException w:name="Dark List Accent 4" w:semiHidden="0" w:uiPriority="70" w:unhideWhenUsed="0"/>
-    <w:lsdException w:name="Colorful Shading Accent 4" w:semiHidden="0" w:uiPriority="71" w:unhideWhenUsed="0"/>
-    <w:lsdException w:name="Colorful List Accent 4" w:semiHidden="0" w:uiPriority="72" w:unhideWhenUsed="0"/>
-    <w:lsdException w:name="Colorful Grid Accent 4" w:semiHidden="0" w:uiPriority="73" w:unhideWhenUsed="0"/>
-    <w:lsdException w:name="Light Shading Accent 5" w:semiHidden="0" w:uiPriority="60" w:unhideWhenUsed="0"/>
-    <w:lsdException w:name="Light List Accent 5" w:semiHidden="0" w:uiPriority="61" w:unhideWhenUsed="0"/>
-    <w:lsdException w:name="Light Grid Accent 5" w:semiHidden="0" w:uiPriority="62" w:unhideWhenUsed="0"/>
-    <w:lsdException w:name="Medium Shading 1 Accent 5" w:semiHidden="0" w:uiPriority="63" w:unhideWhenUsed="0"/>
-    <w:lsdException w:name="Medium Shading 2 Accent 5" w:semiHidden="0" w:uiPriority="64" w:unhideWhenUsed="0"/>
-    <w:lsdException w:name="Medium List 1 Accent 5" w:semiHidden="0" w:uiPriority="65" w:unhideWhenUsed="0"/>
-    <w:lsdException w:name="Medium List 2 Accent 5" w:semiHidden="0" w:uiPriority="66" w:unhideWhenUsed="0"/>
-    <w:lsdException w:name="Medium Grid 1 Accent 5" w:semiHidden="0" w:uiPriority="67" w:unhideWhenUsed="0"/>
-    <w:lsdException w:name="Medium Grid 2 Accent 5" w:semiHidden="0" w:uiPriority="68" w:unhideWhenUsed="0"/>
-    <w:lsdException w:name="Medium Grid 3 Accent 5" w:semiHidden="0" w:uiPriority="69" w:unhideWhenUsed="0"/>
-    <w:lsdException w:name="Dark List Accent 5" w:semiHidden="0" w:uiPriority="70" w:unhideWhenUsed="0"/>
-    <w:lsdException w:name="Colorful Shading Accent 5" w:semiHidden="0" w:uiPriority="71" w:unhideWhenUsed="0"/>
-    <w:lsdException w:name="Colorful List Accent 5" w:semiHidden="0" w:uiPriority="72" w:unhideWhenUsed="0"/>
-    <w:lsdException w:name="Colorful Grid Accent 5" w:semiHidden="0" w:uiPriority="73" w:unhideWhenUsed="0"/>
-    <w:lsdException w:name="Light Shading Accent 6" w:semiHidden="0" w:uiPriority="60" w:unhideWhenUsed="0"/>
-    <w:lsdException w:name="Light List Accent 6" w:semiHidden="0" w:uiPriority="61" w:unhideWhenUsed="0"/>
-    <w:lsdException w:name="Light Grid Accent 6" w:semiHidden="0" w:uiPriority="62" w:unhideWhenUsed="0"/>
-    <w:lsdException w:name="Medium Shading 1 Accent 6" w:semiHidden="0" w:uiPriority="63" w:unhideWhenUsed="0"/>
-    <w:lsdException w:name="Medium Shading 2 Accent 6" w:semiHidden="0" w:uiPriority="64" w:unhideWhenUsed="0"/>
-    <w:lsdException w:name="Medium List 1 Accent 6" w:semiHidden="0" w:uiPriority="65" w:unhideWhenUsed="0"/>
-    <w:lsdException w:name="Medium List 2 Accent 6" w:semiHidden="0" w:uiPriority="66" w:unhideWhenUsed="0"/>
-    <w:lsdException w:name="Medium Grid 1 Accent 6" w:semiHidden="0" w:uiPriority="67" w:unhideWhenUsed="0"/>
-    <w:lsdException w:name="Medium Grid 2 Accent 6" w:semiHidden="0" w:uiPriority="68" w:unhideWhenUsed="0"/>
-    <w:lsdException w:name="Medium Grid 3 Accent 6" w:semiHidden="0" w:uiPriority="69" w:unhideWhenUsed="0"/>
-    <w:lsdException w:name="Dark List Accent 6" w:semiHidden="0" w:uiPriority="70" w:unhideWhenUsed="0"/>
-    <w:lsdException w:name="Colorful Shading Accent 6" w:semiHidden="0" w:uiPriority="71" w:unhideWhenUsed="0"/>
-    <w:lsdException w:name="Colorful List Accent 6" w:semiHidden="0" w:uiPriority="72" w:unhideWhenUsed="0"/>
-    <w:lsdException w:name="Colorful Grid Accent 6" w:semiHidden="0" w:uiPriority="73" w:unhideWhenUsed="0"/>
-    <w:lsdException w:name="Subtle Emphasis" w:semiHidden="0" w:uiPriority="19" w:unhideWhenUsed="0" w:qFormat="1"/>
-    <w:lsdException w:name="Intense Emphasis" w:semiHidden="0" w:uiPriority="21" w:unhideWhenUsed="0" w:qFormat="1"/>
-    <w:lsdException w:name="Subtle Reference" w:semiHidden="0" w:uiPriority="31" w:unhideWhenUsed="0" w:qFormat="1"/>
-    <w:lsdException w:name="Intense Reference" w:semiHidden="0" w:uiPriority="32" w:unhideWhenUsed="0" w:qFormat="1"/>
-    <w:lsdException w:name="Book Title" w:semiHidden="0" w:uiPriority="33" w:unhideWhenUsed="0" w:qFormat="1"/>
-    <w:lsdException w:name="Bibliography" w:uiPriority="37"/>
-    <w:lsdException w:name="TOC Heading" w:uiPriority="39" w:qFormat="1"/>
-  </w:latentStyles>
-  <w:style w:type="paragraph" w:default="1" w:styleId="Normal">
-    <w:name w:val="Normal"/>
-    <w:qFormat/>
-  </w:style>
-  <w:style w:type="character" w:default="1" w:styleId="DefaultParagraphFont">
-    <w:name w:val="Default Paragraph Font"/>
-    <w:uiPriority w:val="1"/>
-    <w:semiHidden/>
-    <w:unhideWhenUsed/>
-  </w:style>
-  <w:style w:type="table" w:default="1" w:styleId="TableNormal">
-    <w:name w:val="Normal Table"/>
-    <w:uiPriority w:val="99"/>
-    <w:semiHidden/>
-    <w:unhideWhenUsed/>
-    <w:tblPr>
-      <w:tblInd w:w="0" w:type="dxa"/>
-      <w:tblCellMar>
-        <w:top w:w="0" w:type="dxa"/>
-        <w:left w:w="108" w:type="dxa"/>
-        <w:bottom w:w="0" w:type="dxa"/>
-        <w:right w:w="108" w:type="dxa"/>
-      </w:tblCellMar>
-    </w:tblPr>
-  </w:style>
-  <w:style w:type="numbering" w:default="1" w:styleId="NoList">
-    <w:name w:val="No List"/>
-    <w:uiPriority w:val="99"/>
-    <w:semiHidden/>
-    <w:unhideWhenUsed/>
-  </w:style>
-  <w:style w:type="paragraph" w:customStyle="1" w:styleId="0923AC8DD5054BA5B616F2B96E1C3F5C">
-    <w:name w:val="0923AC8DD5054BA5B616F2B96E1C3F5C"/>
-    <w:rsid w:val="007E054D"/>
-  </w:style>
-  <w:style w:type="paragraph" w:customStyle="1" w:styleId="F856EF017A184A24945AB66D1258F133">
-    <w:name w:val="F856EF017A184A24945AB66D1258F133"/>
-    <w:rsid w:val="007E054D"/>
-  </w:style>
-  <w:style w:type="paragraph" w:customStyle="1" w:styleId="E813B12E45C341938F622CAA3F821DFD">
-    <w:name w:val="E813B12E45C341938F622CAA3F821DFD"/>
-    <w:rsid w:val="007E054D"/>
-  </w:style>
-  <w:style w:type="paragraph" w:customStyle="1" w:styleId="545DCE081B0241289EBDCBAB65E529F6">
-    <w:name w:val="545DCE081B0241289EBDCBAB65E529F6"/>
-    <w:rsid w:val="007E054D"/>
-  </w:style>
-  <w:style w:type="paragraph" w:customStyle="1" w:styleId="DF05A62701E94896AD8D1A99C9C2F100">
-    <w:name w:val="DF05A62701E94896AD8D1A99C9C2F100"/>
-    <w:rsid w:val="007E054D"/>
-  </w:style>
-  <w:style w:type="paragraph" w:customStyle="1" w:styleId="A4D0530143D84BA6A8AF9AC87913D1F0">
-    <w:name w:val="A4D0530143D84BA6A8AF9AC87913D1F0"/>
-    <w:rsid w:val="007E054D"/>
-  </w:style>
-</w:styles>
-</file>
-
-<file path=word/glossary/webSettings.xml><?xml version="1.0" encoding="utf-8"?>
-<w:webSettings xmlns:mc="http://schemas.openxmlformats.org/markup-compatibility/2006" xmlns:r="http://schemas.openxmlformats.org/officeDocument/2006/relationships" xmlns:w="http://schemas.openxmlformats.org/wordprocessingml/2006/main" xmlns:w14="http://schemas.microsoft.com/office/word/2010/wordml" mc:Ignorable="w14">
-  <w:optimizeForBrowser/>
-</w:webSettings>
-</file>
-
 <file path=word/theme/theme1.xml><?xml version="1.0" encoding="utf-8"?>
 <a:theme xmlns:a="http://schemas.openxmlformats.org/drawingml/2006/main" name="Office Theme">
   <a:themeElements>
@@ -9947,7 +10640,7 @@
 </file>
 
 <file path=customXml/itemProps2.xml><?xml version="1.0" encoding="utf-8"?>
-<ds:datastoreItem xmlns:ds="http://schemas.openxmlformats.org/officeDocument/2006/customXml" ds:itemID="{23B1A6FC-DA33-4921-94C8-4542D9592E27}">
+<ds:datastoreItem xmlns:ds="http://schemas.openxmlformats.org/officeDocument/2006/customXml" ds:itemID="{ED370AA0-6A18-478C-BE76-1866240A9133}">
   <ds:schemaRefs>
     <ds:schemaRef ds:uri="http://schemas.openxmlformats.org/officeDocument/2006/bibliography"/>
   </ds:schemaRefs>

</xml_diff>